<commit_message>
Adicionado o contexto na documentação
</commit_message>
<xml_diff>
--- a/Documentação/Documentação - JapanFeed.docx
+++ b/Documentação/Documentação - JapanFeed.docx
@@ -65,15 +65,69 @@
         <w:rPr>
           <w:sz w:val="28"/>
           <w:szCs w:val="28"/>
-          <w:u w:val="single"/>
-        </w:rPr>
-      </w:pPr>
-      <w:r>
+        </w:rPr>
+      </w:pPr>
+    </w:p>
+    <w:p>
+      <w:pPr>
+        <w:jc w:val="center"/>
         <w:rPr>
           <w:sz w:val="28"/>
           <w:szCs w:val="28"/>
         </w:rPr>
-        <w:t>Robson Rioki Nakama RA: 01232171</w:t>
+      </w:pPr>
+      <w:r>
+        <w:rPr>
+          <w:noProof/>
+        </w:rPr>
+        <w:drawing>
+          <wp:inline distT="0" distB="0" distL="0" distR="0" wp14:anchorId="61DEE1A4" wp14:editId="7F0F1E11">
+            <wp:extent cx="4762500" cy="4762500"/>
+            <wp:effectExtent l="0" t="0" r="0" b="0"/>
+            <wp:docPr id="1012090807" name="Imagem 2"/>
+            <wp:cNvGraphicFramePr>
+              <a:graphicFrameLocks xmlns:a="http://schemas.openxmlformats.org/drawingml/2006/main" noChangeAspect="1"/>
+            </wp:cNvGraphicFramePr>
+            <a:graphic xmlns:a="http://schemas.openxmlformats.org/drawingml/2006/main">
+              <a:graphicData uri="http://schemas.openxmlformats.org/drawingml/2006/picture">
+                <pic:pic xmlns:pic="http://schemas.openxmlformats.org/drawingml/2006/picture">
+                  <pic:nvPicPr>
+                    <pic:cNvPr id="0" name="Picture 3"/>
+                    <pic:cNvPicPr>
+                      <a:picLocks noChangeAspect="1" noChangeArrowheads="1"/>
+                    </pic:cNvPicPr>
+                  </pic:nvPicPr>
+                  <pic:blipFill>
+                    <a:blip r:embed="rId4">
+                      <a:extLst>
+                        <a:ext uri="{28A0092B-C50C-407E-A947-70E740481C1C}">
+                          <a14:useLocalDpi xmlns:a14="http://schemas.microsoft.com/office/drawing/2010/main" val="0"/>
+                        </a:ext>
+                      </a:extLst>
+                    </a:blip>
+                    <a:srcRect/>
+                    <a:stretch>
+                      <a:fillRect/>
+                    </a:stretch>
+                  </pic:blipFill>
+                  <pic:spPr bwMode="auto">
+                    <a:xfrm>
+                      <a:off x="0" y="0"/>
+                      <a:ext cx="4762500" cy="4762500"/>
+                    </a:xfrm>
+                    <a:prstGeom prst="rect">
+                      <a:avLst/>
+                    </a:prstGeom>
+                    <a:noFill/>
+                    <a:ln>
+                      <a:noFill/>
+                    </a:ln>
+                  </pic:spPr>
+                </pic:pic>
+              </a:graphicData>
+            </a:graphic>
+          </wp:inline>
+        </w:drawing>
       </w:r>
     </w:p>
     <w:p>
@@ -89,10 +143,970 @@
       <w:pPr>
         <w:jc w:val="center"/>
         <w:rPr>
+          <w:sz w:val="40"/>
+          <w:szCs w:val="40"/>
+        </w:rPr>
+      </w:pPr>
+      <w:r>
+        <w:rPr>
+          <w:sz w:val="40"/>
+          <w:szCs w:val="40"/>
+        </w:rPr>
+        <w:t>S</w:t>
+      </w:r>
+      <w:r>
+        <w:rPr>
+          <w:sz w:val="40"/>
+          <w:szCs w:val="40"/>
+        </w:rPr>
+        <w:t>ite informativo sobre culinária japonesa</w:t>
+      </w:r>
+    </w:p>
+    <w:p>
+      <w:pPr>
+        <w:jc w:val="center"/>
+        <w:rPr>
+          <w:sz w:val="40"/>
+          <w:szCs w:val="40"/>
+        </w:rPr>
+      </w:pPr>
+    </w:p>
+    <w:p>
+      <w:pPr>
+        <w:jc w:val="center"/>
+        <w:rPr>
           <w:sz w:val="28"/>
           <w:szCs w:val="28"/>
-        </w:rPr>
-      </w:pPr>
+          <w:u w:val="single"/>
+        </w:rPr>
+      </w:pPr>
+      <w:r>
+        <w:rPr>
+          <w:sz w:val="28"/>
+          <w:szCs w:val="28"/>
+        </w:rPr>
+        <w:t>Robson Rioki Nakama RA: 01232171</w:t>
+      </w:r>
+    </w:p>
+    <w:p>
+      <w:pPr>
+        <w:jc w:val="center"/>
+        <w:rPr>
+          <w:sz w:val="28"/>
+          <w:szCs w:val="28"/>
+        </w:rPr>
+      </w:pPr>
+    </w:p>
+    <w:p>
+      <w:pPr>
+        <w:jc w:val="center"/>
+        <w:rPr>
+          <w:sz w:val="28"/>
+          <w:szCs w:val="28"/>
+        </w:rPr>
+      </w:pPr>
+    </w:p>
+    <w:p>
+      <w:pPr>
+        <w:jc w:val="center"/>
+        <w:rPr>
+          <w:b/>
+          <w:bCs/>
+          <w:sz w:val="40"/>
+          <w:szCs w:val="40"/>
+        </w:rPr>
+      </w:pPr>
+      <w:r>
+        <w:rPr>
+          <w:b/>
+          <w:bCs/>
+          <w:sz w:val="40"/>
+          <w:szCs w:val="40"/>
+        </w:rPr>
+        <w:lastRenderedPageBreak/>
+        <w:t>CONTEXTO</w:t>
+      </w:r>
+    </w:p>
+    <w:p>
+      <w:pPr>
+        <w:jc w:val="center"/>
+        <w:rPr>
+          <w:sz w:val="40"/>
+          <w:szCs w:val="40"/>
+        </w:rPr>
+      </w:pPr>
+    </w:p>
+    <w:p>
+      <w:pPr>
+        <w:rPr>
+          <w:sz w:val="24"/>
+          <w:szCs w:val="24"/>
+        </w:rPr>
+      </w:pPr>
+      <w:r>
+        <w:rPr>
+          <w:sz w:val="24"/>
+          <w:szCs w:val="24"/>
+        </w:rPr>
+        <w:tab/>
+      </w:r>
+      <w:r>
+        <w:rPr>
+          <w:sz w:val="24"/>
+          <w:szCs w:val="24"/>
+        </w:rPr>
+        <w:t xml:space="preserve">Japão é um país-arquipélago formado por milhares de ilhas e localizado na </w:t>
+      </w:r>
+      <w:r>
+        <w:rPr>
+          <w:sz w:val="24"/>
+          <w:szCs w:val="24"/>
+        </w:rPr>
+        <w:t xml:space="preserve">Asia situado na </w:t>
+      </w:r>
+      <w:r>
+        <w:rPr>
+          <w:sz w:val="24"/>
+          <w:szCs w:val="24"/>
+        </w:rPr>
+        <w:t>área de maior instabilidade geológica do planeta, conhecida como Círculo de Fogo do Pacífico.</w:t>
+      </w:r>
+      <w:r>
+        <w:rPr>
+          <w:sz w:val="24"/>
+          <w:szCs w:val="24"/>
+        </w:rPr>
+        <w:t xml:space="preserve"> </w:t>
+      </w:r>
+      <w:r>
+        <w:rPr>
+          <w:sz w:val="24"/>
+          <w:szCs w:val="24"/>
+        </w:rPr>
+        <w:t xml:space="preserve">As origens da civilização japonesa são remotas e bastante imprecisas. Contudo, alguns estudos indicam que os primeiros ocupantes deste território apareceram no século III a.C. Entre as várias culturas que surgem nesse período de formação, podemos destacar a existência dos </w:t>
+      </w:r>
+      <w:proofErr w:type="spellStart"/>
+      <w:r>
+        <w:rPr>
+          <w:sz w:val="24"/>
+          <w:szCs w:val="24"/>
+        </w:rPr>
+        <w:t>Yayoi</w:t>
+      </w:r>
+      <w:proofErr w:type="spellEnd"/>
+      <w:r>
+        <w:rPr>
+          <w:sz w:val="24"/>
+          <w:szCs w:val="24"/>
+        </w:rPr>
+        <w:t xml:space="preserve">, Kyushu e </w:t>
+      </w:r>
+      <w:proofErr w:type="spellStart"/>
+      <w:r>
+        <w:rPr>
+          <w:sz w:val="24"/>
+          <w:szCs w:val="24"/>
+        </w:rPr>
+        <w:t>Jomon</w:t>
+      </w:r>
+      <w:proofErr w:type="spellEnd"/>
+      <w:r>
+        <w:rPr>
+          <w:sz w:val="24"/>
+          <w:szCs w:val="24"/>
+        </w:rPr>
+        <w:t>. De acordo com algumas pesquisas, as mais remotas civilizações teriam chegado da Sibéria durante o período neolítico</w:t>
+      </w:r>
+      <w:r>
+        <w:rPr>
+          <w:sz w:val="24"/>
+          <w:szCs w:val="24"/>
+        </w:rPr>
+        <w:t xml:space="preserve">. </w:t>
+      </w:r>
+      <w:r>
+        <w:rPr>
+          <w:sz w:val="24"/>
+          <w:szCs w:val="24"/>
+        </w:rPr>
+        <w:t>O povoamento do território hoje ocupado pelo Japão começou no século III a.C. A partir do século VI, a região foi unificada e, somente no século XVI, passou a ter contato com o europeu</w:t>
+      </w:r>
+      <w:r>
+        <w:rPr>
+          <w:sz w:val="24"/>
+          <w:szCs w:val="24"/>
+        </w:rPr>
+        <w:t xml:space="preserve"> p</w:t>
+      </w:r>
+      <w:r>
+        <w:rPr>
+          <w:sz w:val="24"/>
+          <w:szCs w:val="24"/>
+        </w:rPr>
+        <w:t xml:space="preserve">or meio de navegadores portugueses e espanhóis, o Japão iniciou o processo de trocas comerciais com o mundo ocidental. </w:t>
+      </w:r>
+      <w:r>
+        <w:rPr>
+          <w:sz w:val="24"/>
+          <w:szCs w:val="24"/>
+        </w:rPr>
+        <w:tab/>
+      </w:r>
+      <w:r>
+        <w:rPr>
+          <w:sz w:val="24"/>
+          <w:szCs w:val="24"/>
+        </w:rPr>
+        <w:t xml:space="preserve">Entre 1542 e 1543, navegadores portugueses atracaram na praia de </w:t>
+      </w:r>
+      <w:proofErr w:type="spellStart"/>
+      <w:r>
+        <w:rPr>
+          <w:sz w:val="24"/>
+          <w:szCs w:val="24"/>
+        </w:rPr>
+        <w:t>Tanegashima</w:t>
+      </w:r>
+      <w:proofErr w:type="spellEnd"/>
+      <w:r>
+        <w:rPr>
+          <w:sz w:val="24"/>
+          <w:szCs w:val="24"/>
+        </w:rPr>
+        <w:t xml:space="preserve"> j</w:t>
+      </w:r>
+      <w:r>
+        <w:rPr>
+          <w:sz w:val="24"/>
+          <w:szCs w:val="24"/>
+        </w:rPr>
+        <w:t>aponeses e portugueses iniciaram o processo de trocas comerciais. Porém, a imposição do cristianismo fez os governantes locais proibirem a entrada de estrangeiros e a saída de japoneses.</w:t>
+      </w:r>
+      <w:r>
+        <w:rPr>
+          <w:sz w:val="24"/>
+          <w:szCs w:val="24"/>
+        </w:rPr>
+        <w:t xml:space="preserve"> </w:t>
+      </w:r>
+      <w:r>
+        <w:rPr>
+          <w:sz w:val="24"/>
+          <w:szCs w:val="24"/>
+        </w:rPr>
+        <w:t xml:space="preserve">Este regime, sob o comando do clã Tokugawa, era militarizado. Começou em 1603 e perdurou até à chegada dos norte-americanos, em 1853. Um ano depois, o Japão assinava o Tratado de </w:t>
+      </w:r>
+      <w:proofErr w:type="spellStart"/>
+      <w:r>
+        <w:rPr>
+          <w:sz w:val="24"/>
+          <w:szCs w:val="24"/>
+        </w:rPr>
+        <w:t>Kanagawa</w:t>
+      </w:r>
+      <w:proofErr w:type="spellEnd"/>
+      <w:r>
+        <w:rPr>
+          <w:sz w:val="24"/>
+          <w:szCs w:val="24"/>
+        </w:rPr>
+        <w:t>, que resultou no fim do domínio Tokugawa.</w:t>
+      </w:r>
+    </w:p>
+    <w:p>
+      <w:pPr>
+        <w:rPr>
+          <w:sz w:val="24"/>
+          <w:szCs w:val="24"/>
+        </w:rPr>
+      </w:pPr>
+      <w:r>
+        <w:rPr>
+          <w:sz w:val="24"/>
+          <w:szCs w:val="24"/>
+        </w:rPr>
+        <w:tab/>
+      </w:r>
+      <w:r>
+        <w:rPr>
+          <w:sz w:val="24"/>
+          <w:szCs w:val="24"/>
+        </w:rPr>
+        <w:t xml:space="preserve">Através da Revolução Meiji, o processo de industrialização começou em 1868, quando o imperador </w:t>
+      </w:r>
+      <w:proofErr w:type="spellStart"/>
+      <w:r>
+        <w:rPr>
+          <w:sz w:val="24"/>
+          <w:szCs w:val="24"/>
+        </w:rPr>
+        <w:t>Mitsuhito</w:t>
+      </w:r>
+      <w:proofErr w:type="spellEnd"/>
+      <w:r>
+        <w:rPr>
+          <w:sz w:val="24"/>
+          <w:szCs w:val="24"/>
+        </w:rPr>
+        <w:t xml:space="preserve"> sobe ao poder.</w:t>
+      </w:r>
+      <w:r>
+        <w:rPr>
+          <w:sz w:val="24"/>
+          <w:szCs w:val="24"/>
+        </w:rPr>
+        <w:t xml:space="preserve"> </w:t>
+      </w:r>
+      <w:r>
+        <w:rPr>
+          <w:sz w:val="24"/>
+          <w:szCs w:val="24"/>
+        </w:rPr>
+        <w:t>Esse período foi denominado Era Meiji (1868-1912) e foi marcado pelos investimentos em meios de transporte, principalmente as ferrovias, bem como portos e minas. A educação voltada para a qualificação de mão de obra foi universalizada.</w:t>
+      </w:r>
+      <w:r>
+        <w:rPr>
+          <w:sz w:val="24"/>
+          <w:szCs w:val="24"/>
+        </w:rPr>
+        <w:t xml:space="preserve"> </w:t>
+      </w:r>
+      <w:r>
+        <w:rPr>
+          <w:sz w:val="24"/>
+          <w:szCs w:val="24"/>
+        </w:rPr>
+        <w:t>A economia foi dominada por clãs familiares que se infiltraram no comércio, nas finanças e na indústria de todos os portes.</w:t>
+      </w:r>
+      <w:r>
+        <w:rPr>
+          <w:sz w:val="24"/>
+          <w:szCs w:val="24"/>
+        </w:rPr>
+        <w:t xml:space="preserve"> </w:t>
+      </w:r>
+      <w:r>
+        <w:rPr>
+          <w:sz w:val="24"/>
+          <w:szCs w:val="24"/>
+        </w:rPr>
+        <w:t>Nesse período, o processo de industrialização foi dificultado pela falta de matéria-prima, energia e um limitado mercado interno.</w:t>
+      </w:r>
+      <w:r>
+        <w:rPr>
+          <w:sz w:val="24"/>
+          <w:szCs w:val="24"/>
+        </w:rPr>
+        <w:t xml:space="preserve"> </w:t>
+      </w:r>
+      <w:r>
+        <w:rPr>
+          <w:sz w:val="24"/>
+          <w:szCs w:val="24"/>
+        </w:rPr>
+        <w:t>Na tentativa de suplantar esses obstáculos, o governo decidiu investir no militarismo para conquistar novos territórios e formar colônias.</w:t>
+      </w:r>
+    </w:p>
+    <w:p>
+      <w:pPr>
+        <w:rPr>
+          <w:sz w:val="24"/>
+          <w:szCs w:val="24"/>
+        </w:rPr>
+      </w:pPr>
+    </w:p>
+    <w:p>
+      <w:pPr>
+        <w:rPr>
+          <w:sz w:val="24"/>
+          <w:szCs w:val="24"/>
+        </w:rPr>
+      </w:pPr>
+      <w:r>
+        <w:rPr>
+          <w:sz w:val="24"/>
+          <w:szCs w:val="24"/>
+        </w:rPr>
+        <w:tab/>
+      </w:r>
+      <w:r>
+        <w:rPr>
+          <w:sz w:val="24"/>
+          <w:szCs w:val="24"/>
+        </w:rPr>
+        <w:t xml:space="preserve">Entre as sucessivas campanhas militares, a primeira foi a Guerra Sino-japonesa, ocorrida entre 1894 e 1895. Nessa altura foi ocupada a Coreia e Taiwan. Quando derrotou a Rússia entre 1904 e 1905, o Japão conquistou as ilhas </w:t>
+      </w:r>
+      <w:proofErr w:type="spellStart"/>
+      <w:r>
+        <w:rPr>
+          <w:sz w:val="24"/>
+          <w:szCs w:val="24"/>
+        </w:rPr>
+        <w:t>Sacalinas</w:t>
+      </w:r>
+      <w:proofErr w:type="spellEnd"/>
+      <w:r>
+        <w:rPr>
+          <w:sz w:val="24"/>
+          <w:szCs w:val="24"/>
+        </w:rPr>
+        <w:t>.</w:t>
+      </w:r>
+      <w:r>
+        <w:rPr>
+          <w:sz w:val="24"/>
+          <w:szCs w:val="24"/>
+        </w:rPr>
+        <w:t xml:space="preserve"> </w:t>
+      </w:r>
+      <w:r>
+        <w:rPr>
+          <w:sz w:val="24"/>
+          <w:szCs w:val="24"/>
+        </w:rPr>
+        <w:t xml:space="preserve">A Manchúria foi ocupada em 1931, para onde foi enviado </w:t>
+      </w:r>
+      <w:proofErr w:type="spellStart"/>
+      <w:r>
+        <w:rPr>
+          <w:sz w:val="24"/>
+          <w:szCs w:val="24"/>
+        </w:rPr>
+        <w:t>Pu</w:t>
+      </w:r>
+      <w:proofErr w:type="spellEnd"/>
+      <w:r>
+        <w:rPr>
+          <w:sz w:val="24"/>
+          <w:szCs w:val="24"/>
+        </w:rPr>
+        <w:t xml:space="preserve"> Yi, o último imperador chinês. Confiante nas vitórias, o Japão invadiu a China em 1937, conflito que integrava a Segunda Guerra Mundial.</w:t>
+      </w:r>
+      <w:r>
+        <w:rPr>
+          <w:sz w:val="24"/>
+          <w:szCs w:val="24"/>
+        </w:rPr>
+        <w:t xml:space="preserve"> </w:t>
+      </w:r>
+      <w:r>
+        <w:rPr>
+          <w:sz w:val="24"/>
+          <w:szCs w:val="24"/>
+        </w:rPr>
+        <w:t xml:space="preserve">Em 1941, o exército japonês invadiu Pearl </w:t>
+      </w:r>
+      <w:proofErr w:type="spellStart"/>
+      <w:r>
+        <w:rPr>
+          <w:sz w:val="24"/>
+          <w:szCs w:val="24"/>
+        </w:rPr>
+        <w:t>Harbor</w:t>
+      </w:r>
+      <w:proofErr w:type="spellEnd"/>
+      <w:r>
+        <w:rPr>
+          <w:sz w:val="24"/>
+          <w:szCs w:val="24"/>
+        </w:rPr>
+        <w:t>, no Havaí, e provocou a entrada dos Estados Unidos na Segunda Guerra.</w:t>
+      </w:r>
+      <w:r>
+        <w:rPr>
+          <w:sz w:val="24"/>
+          <w:szCs w:val="24"/>
+        </w:rPr>
+        <w:t xml:space="preserve"> </w:t>
+      </w:r>
+      <w:r>
+        <w:rPr>
+          <w:sz w:val="24"/>
+          <w:szCs w:val="24"/>
+        </w:rPr>
+        <w:t xml:space="preserve">Os americanos combateram os japoneses em várias ilhas do Pacífico como Iwo </w:t>
+      </w:r>
+      <w:proofErr w:type="spellStart"/>
+      <w:r>
+        <w:rPr>
+          <w:sz w:val="24"/>
+          <w:szCs w:val="24"/>
+        </w:rPr>
+        <w:t>Jiwa</w:t>
+      </w:r>
+      <w:proofErr w:type="spellEnd"/>
+      <w:r>
+        <w:rPr>
+          <w:sz w:val="24"/>
+          <w:szCs w:val="24"/>
+        </w:rPr>
+        <w:t xml:space="preserve">. Com o intuito de abreviar as batalhas, foram lançadas bombas atômicas sobre as cidades de Hiroshima, </w:t>
+      </w:r>
+      <w:r>
+        <w:rPr>
+          <w:sz w:val="24"/>
+          <w:szCs w:val="24"/>
+        </w:rPr>
+        <w:lastRenderedPageBreak/>
+        <w:t>em 6 de agosto de 1945, e Nagasaki, três dias depois.</w:t>
+      </w:r>
+      <w:r>
+        <w:rPr>
+          <w:sz w:val="24"/>
+          <w:szCs w:val="24"/>
+        </w:rPr>
+        <w:t xml:space="preserve"> </w:t>
+      </w:r>
+      <w:r>
+        <w:rPr>
+          <w:sz w:val="24"/>
+          <w:szCs w:val="24"/>
+        </w:rPr>
+        <w:t>O Japão se rendeu em setembro de 1945 e foi obrigado a aceitar as imposições dos Estados Unidos, tornando-se seu principal aliado.</w:t>
+      </w:r>
+    </w:p>
+    <w:p>
+      <w:pPr>
+        <w:rPr>
+          <w:sz w:val="24"/>
+          <w:szCs w:val="24"/>
+        </w:rPr>
+      </w:pPr>
+      <w:r>
+        <w:rPr>
+          <w:sz w:val="24"/>
+          <w:szCs w:val="24"/>
+        </w:rPr>
+        <w:tab/>
+      </w:r>
+      <w:r>
+        <w:rPr>
+          <w:sz w:val="24"/>
+          <w:szCs w:val="24"/>
+        </w:rPr>
+        <w:t>A maior transformação em termos sociais, econômicos e políticos na sociedade japonesa ocorreu ao fim da Segunda Guerra Mundial.</w:t>
+      </w:r>
+      <w:r>
+        <w:rPr>
+          <w:sz w:val="24"/>
+          <w:szCs w:val="24"/>
+        </w:rPr>
+        <w:t xml:space="preserve"> </w:t>
+      </w:r>
+      <w:r>
+        <w:rPr>
+          <w:sz w:val="24"/>
+          <w:szCs w:val="24"/>
+        </w:rPr>
+        <w:t>Os Estados Unidos determinaram a mudança do Japão no pós-guerra. Com objetivo de encerrar o regime feudal e o militarismo, os norte-americanos aplicaram diversas medidas:</w:t>
+      </w:r>
+      <w:r>
+        <w:rPr>
+          <w:sz w:val="24"/>
+          <w:szCs w:val="24"/>
+        </w:rPr>
+        <w:t xml:space="preserve"> como a reforma agrária, desmilitarização da ilha, forças armadas usadas apenas para autodefesa o imperador deixou de ser considerado um deus </w:t>
+      </w:r>
+      <w:r>
+        <w:rPr>
+          <w:sz w:val="24"/>
+          <w:szCs w:val="24"/>
+        </w:rPr>
+        <w:t xml:space="preserve">e a monarquia </w:t>
+      </w:r>
+      <w:r>
+        <w:rPr>
+          <w:sz w:val="24"/>
+          <w:szCs w:val="24"/>
+        </w:rPr>
+        <w:t>parlamentarista tornou-se o regime de governo.</w:t>
+      </w:r>
+    </w:p>
+    <w:p>
+      <w:pPr>
+        <w:rPr>
+          <w:sz w:val="24"/>
+          <w:szCs w:val="24"/>
+        </w:rPr>
+      </w:pPr>
+      <w:r>
+        <w:rPr>
+          <w:sz w:val="24"/>
+          <w:szCs w:val="24"/>
+        </w:rPr>
+        <w:tab/>
+        <w:t xml:space="preserve"> </w:t>
+      </w:r>
+      <w:r>
+        <w:rPr>
+          <w:sz w:val="24"/>
+          <w:szCs w:val="24"/>
+        </w:rPr>
+        <w:t>Houve impacto na sociedade, na economia e na cultura japonesas sob a justificativa de modernizá-lo e sepultar seu passado feudal e militar.</w:t>
+      </w:r>
+      <w:r>
+        <w:rPr>
+          <w:sz w:val="24"/>
+          <w:szCs w:val="24"/>
+        </w:rPr>
+        <w:t xml:space="preserve"> </w:t>
+      </w:r>
+      <w:r>
+        <w:rPr>
+          <w:sz w:val="24"/>
+          <w:szCs w:val="24"/>
+        </w:rPr>
+        <w:t>Os EUA permaneceram sob o controle do território japonês até 1952, quando o Japão recuperou a soberania.</w:t>
+      </w:r>
+      <w:r>
+        <w:rPr>
+          <w:sz w:val="24"/>
+          <w:szCs w:val="24"/>
+        </w:rPr>
+        <w:t xml:space="preserve"> </w:t>
+      </w:r>
+      <w:r>
+        <w:rPr>
+          <w:sz w:val="24"/>
+          <w:szCs w:val="24"/>
+        </w:rPr>
+        <w:t xml:space="preserve">O modelo industrial japonês está entre as explicações para a rápida recuperação do país. A adoção do </w:t>
+      </w:r>
+      <w:proofErr w:type="spellStart"/>
+      <w:r>
+        <w:rPr>
+          <w:sz w:val="24"/>
+          <w:szCs w:val="24"/>
+        </w:rPr>
+        <w:t>toyotismo</w:t>
+      </w:r>
+      <w:proofErr w:type="spellEnd"/>
+      <w:r>
+        <w:rPr>
+          <w:sz w:val="24"/>
+          <w:szCs w:val="24"/>
+        </w:rPr>
+        <w:t xml:space="preserve"> garantiu que o país rapidamente alcançasse o posto de segunda nação mais rica do mundo nos anos 70.</w:t>
+      </w:r>
+    </w:p>
+    <w:p>
+      <w:pPr>
+        <w:rPr>
+          <w:sz w:val="24"/>
+          <w:szCs w:val="24"/>
+        </w:rPr>
+      </w:pPr>
+      <w:r>
+        <w:rPr>
+          <w:sz w:val="24"/>
+          <w:szCs w:val="24"/>
+        </w:rPr>
+        <w:tab/>
+      </w:r>
+      <w:r>
+        <w:rPr>
+          <w:sz w:val="24"/>
+          <w:szCs w:val="24"/>
+        </w:rPr>
+        <w:t>Apesar de ser um país extremamente ligado à tecnologia, a cultura japonesa tradicional ainda tem seu espaço.</w:t>
+      </w:r>
+      <w:r>
+        <w:rPr>
+          <w:sz w:val="24"/>
+          <w:szCs w:val="24"/>
+        </w:rPr>
+        <w:t xml:space="preserve"> </w:t>
+      </w:r>
+      <w:r>
+        <w:rPr>
+          <w:sz w:val="24"/>
+          <w:szCs w:val="24"/>
+        </w:rPr>
+        <w:t>Vários produtos culturais modernos chegaram ao ocidente como o Mangá. Destacam-se personagens como "</w:t>
+      </w:r>
+      <w:proofErr w:type="spellStart"/>
+      <w:r>
+        <w:rPr>
+          <w:sz w:val="24"/>
+          <w:szCs w:val="24"/>
+        </w:rPr>
+        <w:t>Hello</w:t>
+      </w:r>
+      <w:proofErr w:type="spellEnd"/>
+      <w:r>
+        <w:rPr>
+          <w:sz w:val="24"/>
+          <w:szCs w:val="24"/>
+        </w:rPr>
+        <w:t xml:space="preserve"> Kitty", </w:t>
+      </w:r>
+      <w:proofErr w:type="spellStart"/>
+      <w:r>
+        <w:rPr>
+          <w:sz w:val="24"/>
+          <w:szCs w:val="24"/>
+        </w:rPr>
+        <w:t>ikebana</w:t>
+      </w:r>
+      <w:proofErr w:type="spellEnd"/>
+      <w:r>
+        <w:rPr>
+          <w:sz w:val="24"/>
+          <w:szCs w:val="24"/>
+        </w:rPr>
+        <w:t xml:space="preserve"> (arranjos florais) e origamis (dobradura de papel).</w:t>
+      </w:r>
+      <w:r>
+        <w:rPr>
+          <w:sz w:val="24"/>
+          <w:szCs w:val="24"/>
+        </w:rPr>
+        <w:t xml:space="preserve"> </w:t>
+      </w:r>
+      <w:r>
+        <w:rPr>
+          <w:sz w:val="24"/>
+          <w:szCs w:val="24"/>
+        </w:rPr>
+        <w:t>Por outro lado, as artes marciais como o karatê e o judô, estão popularizadas no mundo inteiro.</w:t>
+      </w:r>
+    </w:p>
+    <w:p>
+      <w:pPr>
+        <w:rPr>
+          <w:sz w:val="24"/>
+          <w:szCs w:val="24"/>
+        </w:rPr>
+      </w:pPr>
+      <w:r>
+        <w:rPr>
+          <w:sz w:val="24"/>
+          <w:szCs w:val="24"/>
+        </w:rPr>
+        <w:tab/>
+      </w:r>
+      <w:r>
+        <w:rPr>
+          <w:sz w:val="24"/>
+          <w:szCs w:val="24"/>
+        </w:rPr>
+        <w:t>A culinária japonesa conquistou o mundo nos anos 90 quando foram abertos restaurantes japoneses nas grandes cidades.</w:t>
+      </w:r>
+      <w:r>
+        <w:t xml:space="preserve"> </w:t>
+      </w:r>
+      <w:r>
+        <w:rPr>
+          <w:sz w:val="24"/>
+          <w:szCs w:val="24"/>
+        </w:rPr>
+        <w:t>No conjunto de elementos que formam a Cultura Japonesa, a cerimônia do chá está entre os mais importantes. Denominada "</w:t>
+      </w:r>
+      <w:proofErr w:type="spellStart"/>
+      <w:r>
+        <w:rPr>
+          <w:sz w:val="24"/>
+          <w:szCs w:val="24"/>
+        </w:rPr>
+        <w:t>chanoyo</w:t>
+      </w:r>
+      <w:proofErr w:type="spellEnd"/>
+      <w:r>
+        <w:rPr>
+          <w:sz w:val="24"/>
+          <w:szCs w:val="24"/>
+        </w:rPr>
+        <w:t>", marca reuniões e encontros. Foi incorporada à cultura japonesa no século 8, a partir da China.</w:t>
+      </w:r>
+      <w:r>
+        <w:rPr>
+          <w:sz w:val="24"/>
+          <w:szCs w:val="24"/>
+        </w:rPr>
+        <w:t xml:space="preserve"> </w:t>
+      </w:r>
+    </w:p>
+    <w:p>
+      <w:pPr>
+        <w:rPr>
+          <w:sz w:val="24"/>
+          <w:szCs w:val="24"/>
+        </w:rPr>
+      </w:pPr>
+      <w:r>
+        <w:rPr>
+          <w:sz w:val="24"/>
+          <w:szCs w:val="24"/>
+        </w:rPr>
+        <w:tab/>
+      </w:r>
+      <w:r>
+        <w:rPr>
+          <w:sz w:val="24"/>
+          <w:szCs w:val="24"/>
+        </w:rPr>
+        <w:t>As cidades japonesas são dotadas de um excelente sistema de transporte coletivo, com trens, metrôs, ônibus e, em algumas cidades do interior, o bondinho. Também se utiliza muito a bicicleta para quem trabalha ou estuda perto de casa. O carro é usado somente nos finais de semana.</w:t>
+      </w:r>
+      <w:r>
+        <w:rPr>
+          <w:sz w:val="24"/>
+          <w:szCs w:val="24"/>
+        </w:rPr>
+        <w:t xml:space="preserve"> </w:t>
+      </w:r>
+      <w:r>
+        <w:rPr>
+          <w:sz w:val="24"/>
+          <w:szCs w:val="24"/>
+        </w:rPr>
+        <w:t>As ruas são impecavelmente limpas, não existem garis, pois todos respeitam e seguem as normas, não jogando lixo nas ruas. Um domingo por mês os moradores do condomínio ou do quarteirão fazem um mutirão de limpeza, fazendo uma faxina na rua onde moram. Os rios são todos limpos, e nos fins de semana as pessoas praticam esportes aquáticos e pescaria.</w:t>
+      </w:r>
+      <w:r>
+        <w:rPr>
+          <w:sz w:val="24"/>
+          <w:szCs w:val="24"/>
+        </w:rPr>
+        <w:t xml:space="preserve"> Além disso o</w:t>
+      </w:r>
+      <w:r>
+        <w:rPr>
+          <w:sz w:val="24"/>
+          <w:szCs w:val="24"/>
+        </w:rPr>
+        <w:t xml:space="preserve"> Japão é um dos países que mais recicla lixo no mundo. Dados da prefeitura de </w:t>
+      </w:r>
+      <w:proofErr w:type="spellStart"/>
+      <w:r>
+        <w:rPr>
+          <w:sz w:val="24"/>
+          <w:szCs w:val="24"/>
+        </w:rPr>
+        <w:t>Tokyo</w:t>
+      </w:r>
+      <w:proofErr w:type="spellEnd"/>
+      <w:r>
+        <w:rPr>
+          <w:sz w:val="24"/>
+          <w:szCs w:val="24"/>
+        </w:rPr>
+        <w:t xml:space="preserve"> dão conta que, no ano de 2007, o Japão reciclava em torno de 80% do seu lixo. A partir dessa data inicia-se uma campanha em todo o país intitulada “</w:t>
+      </w:r>
+      <w:proofErr w:type="spellStart"/>
+      <w:r>
+        <w:rPr>
+          <w:sz w:val="24"/>
+          <w:szCs w:val="24"/>
+        </w:rPr>
+        <w:t>gomi</w:t>
+      </w:r>
+      <w:proofErr w:type="spellEnd"/>
+      <w:r>
+        <w:rPr>
+          <w:sz w:val="24"/>
+          <w:szCs w:val="24"/>
+        </w:rPr>
+        <w:t xml:space="preserve"> zero” (lixo zero). O objetivo é diminuir todo o lixo que for possível, tanto doméstico como industrial.</w:t>
+      </w:r>
+    </w:p>
+    <w:p>
+      <w:pPr>
+        <w:rPr>
+          <w:sz w:val="24"/>
+          <w:szCs w:val="24"/>
+        </w:rPr>
+      </w:pPr>
+    </w:p>
+    <w:p>
+      <w:pPr>
+        <w:rPr>
+          <w:sz w:val="24"/>
+          <w:szCs w:val="24"/>
+        </w:rPr>
+      </w:pPr>
+    </w:p>
+    <w:p>
+      <w:pPr>
+        <w:jc w:val="center"/>
+        <w:rPr>
+          <w:b/>
+          <w:bCs/>
+          <w:sz w:val="40"/>
+          <w:szCs w:val="40"/>
+        </w:rPr>
+      </w:pPr>
+      <w:r>
+        <w:rPr>
+          <w:b/>
+          <w:bCs/>
+          <w:sz w:val="40"/>
+          <w:szCs w:val="40"/>
+        </w:rPr>
+        <w:lastRenderedPageBreak/>
+        <w:t>OBJETIVO</w:t>
+      </w:r>
+    </w:p>
+    <w:p>
+      <w:pPr>
+        <w:rPr>
+          <w:sz w:val="24"/>
+          <w:szCs w:val="24"/>
+        </w:rPr>
+      </w:pPr>
+      <w:r>
+        <w:rPr>
+          <w:b/>
+          <w:bCs/>
+          <w:sz w:val="40"/>
+          <w:szCs w:val="40"/>
+        </w:rPr>
+        <w:tab/>
+      </w:r>
+      <w:r>
+        <w:rPr>
+          <w:sz w:val="24"/>
+          <w:szCs w:val="24"/>
+        </w:rPr>
+        <w:t xml:space="preserve">O objetivo da </w:t>
+      </w:r>
+      <w:proofErr w:type="spellStart"/>
+      <w:r>
+        <w:rPr>
+          <w:sz w:val="24"/>
+          <w:szCs w:val="24"/>
+        </w:rPr>
+        <w:t>JapanFeed</w:t>
+      </w:r>
+      <w:proofErr w:type="spellEnd"/>
+      <w:r>
+        <w:rPr>
+          <w:sz w:val="24"/>
+          <w:szCs w:val="24"/>
+        </w:rPr>
+        <w:t xml:space="preserve"> é propagar a popularidade da rica culinária japonesa.</w:t>
+      </w:r>
+    </w:p>
+    <w:p>
+      <w:pPr>
+        <w:rPr>
+          <w:sz w:val="24"/>
+          <w:szCs w:val="24"/>
+        </w:rPr>
+      </w:pPr>
+    </w:p>
+    <w:p>
+      <w:pPr>
+        <w:rPr>
+          <w:sz w:val="24"/>
+          <w:szCs w:val="24"/>
+        </w:rPr>
+      </w:pPr>
+      <w:r>
+        <w:rPr>
+          <w:sz w:val="24"/>
+          <w:szCs w:val="24"/>
+        </w:rPr>
+        <w:tab/>
+      </w:r>
     </w:p>
     <w:sectPr>
       <w:pgSz w:w="11906" w:h="16838"/>

</xml_diff>

<commit_message>
Adicionando o objetivo, justificativa, escopo e os entregáveis nna documentação
</commit_message>
<xml_diff>
--- a/Documentação/Documentação - JapanFeed.docx
+++ b/Documentação/Documentação - JapanFeed.docx
@@ -1042,7 +1042,7 @@
           <w:szCs w:val="40"/>
         </w:rPr>
         <w:lastRenderedPageBreak/>
-        <w:t>OBJETIVO</w:t>
+        <w:t>JUSTIFICATIVA</w:t>
       </w:r>
     </w:p>
     <w:p>
@@ -1066,7 +1066,14 @@
           <w:sz w:val="24"/>
           <w:szCs w:val="24"/>
         </w:rPr>
-        <w:t xml:space="preserve">O objetivo da </w:t>
+        <w:t>A</w:t>
+      </w:r>
+      <w:r>
+        <w:rPr>
+          <w:sz w:val="24"/>
+          <w:szCs w:val="24"/>
+        </w:rPr>
+        <w:t xml:space="preserve"> </w:t>
       </w:r>
       <w:proofErr w:type="spellStart"/>
       <w:r>
@@ -1082,7 +1089,21 @@
           <w:sz w:val="24"/>
           <w:szCs w:val="24"/>
         </w:rPr>
-        <w:t xml:space="preserve"> é propagar a popularidade da rica culinária japonesa.</w:t>
+        <w:t xml:space="preserve"> </w:t>
+      </w:r>
+      <w:r>
+        <w:rPr>
+          <w:sz w:val="24"/>
+          <w:szCs w:val="24"/>
+        </w:rPr>
+        <w:t>visa</w:t>
+      </w:r>
+      <w:r>
+        <w:rPr>
+          <w:sz w:val="24"/>
+          <w:szCs w:val="24"/>
+        </w:rPr>
+        <w:t xml:space="preserve"> propagar a popularidade da rica culinária japonesa.</w:t>
       </w:r>
     </w:p>
     <w:p>
@@ -1107,6 +1128,209 @@
         </w:rPr>
         <w:tab/>
       </w:r>
+    </w:p>
+    <w:p>
+      <w:pPr>
+        <w:jc w:val="center"/>
+        <w:rPr>
+          <w:b/>
+          <w:bCs/>
+          <w:sz w:val="40"/>
+          <w:szCs w:val="40"/>
+        </w:rPr>
+      </w:pPr>
+      <w:r>
+        <w:rPr>
+          <w:b/>
+          <w:bCs/>
+          <w:sz w:val="40"/>
+          <w:szCs w:val="40"/>
+        </w:rPr>
+        <w:t>OBJETIVO</w:t>
+      </w:r>
+    </w:p>
+    <w:p>
+      <w:pPr>
+        <w:rPr>
+          <w:sz w:val="24"/>
+          <w:szCs w:val="24"/>
+        </w:rPr>
+      </w:pPr>
+      <w:r>
+        <w:rPr>
+          <w:sz w:val="24"/>
+          <w:szCs w:val="24"/>
+        </w:rPr>
+        <w:tab/>
+      </w:r>
+      <w:r>
+        <w:rPr>
+          <w:sz w:val="24"/>
+          <w:szCs w:val="24"/>
+        </w:rPr>
+        <w:t>Desenvolver um site funcional, intuitivo e funcional com todas as suas funcionalidades e recursos, que ao final do projeto esteja atuando efetivamente e garantindo a usabilidade e facilidade de acesso aos dados</w:t>
+      </w:r>
+      <w:r>
+        <w:rPr>
+          <w:sz w:val="24"/>
+          <w:szCs w:val="24"/>
+        </w:rPr>
+        <w:t xml:space="preserve"> </w:t>
+      </w:r>
+    </w:p>
+    <w:p>
+      <w:pPr>
+        <w:rPr>
+          <w:sz w:val="24"/>
+          <w:szCs w:val="24"/>
+        </w:rPr>
+      </w:pPr>
+    </w:p>
+    <w:p>
+      <w:pPr>
+        <w:jc w:val="center"/>
+        <w:rPr>
+          <w:b/>
+          <w:bCs/>
+          <w:sz w:val="40"/>
+          <w:szCs w:val="40"/>
+        </w:rPr>
+      </w:pPr>
+      <w:r>
+        <w:rPr>
+          <w:b/>
+          <w:bCs/>
+          <w:sz w:val="40"/>
+          <w:szCs w:val="40"/>
+        </w:rPr>
+        <w:t>ESCOPO</w:t>
+      </w:r>
+    </w:p>
+    <w:p>
+      <w:pPr>
+        <w:rPr>
+          <w:sz w:val="24"/>
+          <w:szCs w:val="24"/>
+        </w:rPr>
+      </w:pPr>
+      <w:r>
+        <w:rPr>
+          <w:sz w:val="24"/>
+          <w:szCs w:val="24"/>
+        </w:rPr>
+        <w:tab/>
+        <w:t xml:space="preserve">Implementar o site institucional sobre a cultura da culinária japonesa </w:t>
+      </w:r>
+    </w:p>
+    <w:p>
+      <w:pPr>
+        <w:rPr>
+          <w:sz w:val="24"/>
+          <w:szCs w:val="24"/>
+        </w:rPr>
+      </w:pPr>
+    </w:p>
+    <w:p>
+      <w:pPr>
+        <w:jc w:val="center"/>
+        <w:rPr>
+          <w:b/>
+          <w:bCs/>
+          <w:sz w:val="40"/>
+          <w:szCs w:val="40"/>
+        </w:rPr>
+      </w:pPr>
+      <w:r>
+        <w:rPr>
+          <w:b/>
+          <w:bCs/>
+          <w:sz w:val="40"/>
+          <w:szCs w:val="40"/>
+        </w:rPr>
+        <w:t>Entregáveis</w:t>
+      </w:r>
+    </w:p>
+    <w:p>
+      <w:pPr>
+        <w:rPr>
+          <w:sz w:val="24"/>
+          <w:szCs w:val="24"/>
+        </w:rPr>
+      </w:pPr>
+      <w:r>
+        <w:rPr>
+          <w:sz w:val="24"/>
+          <w:szCs w:val="24"/>
+        </w:rPr>
+        <w:t>•</w:t>
+      </w:r>
+      <w:r>
+        <w:rPr>
+          <w:sz w:val="24"/>
+          <w:szCs w:val="24"/>
+        </w:rPr>
+        <w:tab/>
+        <w:t>Site institucional com funcionalidades em funcionamento até o final do segundo semestre de 2023</w:t>
+      </w:r>
+    </w:p>
+    <w:p>
+      <w:pPr>
+        <w:rPr>
+          <w:sz w:val="24"/>
+          <w:szCs w:val="24"/>
+        </w:rPr>
+      </w:pPr>
+      <w:r>
+        <w:rPr>
+          <w:sz w:val="24"/>
+          <w:szCs w:val="24"/>
+        </w:rPr>
+        <w:t>•</w:t>
+      </w:r>
+      <w:r>
+        <w:rPr>
+          <w:sz w:val="24"/>
+          <w:szCs w:val="24"/>
+        </w:rPr>
+        <w:tab/>
+        <w:t>Documentação do projeto</w:t>
+      </w:r>
+    </w:p>
+    <w:p>
+      <w:pPr>
+        <w:rPr>
+          <w:sz w:val="24"/>
+          <w:szCs w:val="24"/>
+        </w:rPr>
+      </w:pPr>
+    </w:p>
+    <w:p>
+      <w:pPr>
+        <w:jc w:val="center"/>
+        <w:rPr>
+          <w:b/>
+          <w:bCs/>
+          <w:sz w:val="40"/>
+          <w:szCs w:val="40"/>
+        </w:rPr>
+      </w:pPr>
+      <w:r>
+        <w:rPr>
+          <w:b/>
+          <w:bCs/>
+          <w:sz w:val="40"/>
+          <w:szCs w:val="40"/>
+        </w:rPr>
+        <w:t>PRODUCT BACKLOG (TRELLO)</w:t>
+      </w:r>
+    </w:p>
+    <w:p>
+      <w:pPr>
+        <w:rPr>
+          <w:sz w:val="24"/>
+          <w:szCs w:val="24"/>
+        </w:rPr>
+      </w:pPr>
     </w:p>
     <w:sectPr>
       <w:pgSz w:w="11906" w:h="16838"/>

</xml_diff>

<commit_message>
Feita a productBacklog na documentação
</commit_message>
<xml_diff>
--- a/Documentação/Documentação - JapanFeed.docx
+++ b/Documentação/Documentação - JapanFeed.docx
@@ -1314,16 +1314,3257 @@
           <w:szCs w:val="40"/>
         </w:rPr>
       </w:pPr>
-      <w:r>
+    </w:p>
+    <w:p>
+      <w:pPr>
+        <w:jc w:val="center"/>
         <w:rPr>
           <w:b/>
           <w:bCs/>
           <w:sz w:val="40"/>
           <w:szCs w:val="40"/>
         </w:rPr>
-        <w:t>PRODUCT BACKLOG (TRELLO)</w:t>
-      </w:r>
+      </w:pPr>
     </w:p>
+    <w:p>
+      <w:pPr>
+        <w:jc w:val="center"/>
+        <w:rPr>
+          <w:b/>
+          <w:bCs/>
+          <w:sz w:val="40"/>
+          <w:szCs w:val="40"/>
+        </w:rPr>
+      </w:pPr>
+    </w:p>
+    <w:p>
+      <w:pPr>
+        <w:jc w:val="center"/>
+        <w:rPr>
+          <w:b/>
+          <w:bCs/>
+          <w:sz w:val="40"/>
+          <w:szCs w:val="40"/>
+        </w:rPr>
+      </w:pPr>
+    </w:p>
+    <w:p>
+      <w:pPr>
+        <w:jc w:val="center"/>
+        <w:rPr>
+          <w:b/>
+          <w:bCs/>
+          <w:sz w:val="40"/>
+          <w:szCs w:val="40"/>
+        </w:rPr>
+      </w:pPr>
+    </w:p>
+    <w:p>
+      <w:pPr>
+        <w:jc w:val="center"/>
+        <w:rPr>
+          <w:b/>
+          <w:bCs/>
+          <w:sz w:val="40"/>
+          <w:szCs w:val="40"/>
+        </w:rPr>
+      </w:pPr>
+    </w:p>
+    <w:p>
+      <w:pPr>
+        <w:jc w:val="center"/>
+        <w:rPr>
+          <w:b/>
+          <w:bCs/>
+          <w:sz w:val="40"/>
+          <w:szCs w:val="40"/>
+        </w:rPr>
+      </w:pPr>
+    </w:p>
+    <w:tbl>
+      <w:tblPr>
+        <w:tblW w:w="9089" w:type="dxa"/>
+        <w:tblInd w:w="-680" w:type="dxa"/>
+        <w:tblLook w:val="0600" w:firstRow="0" w:lastRow="0" w:firstColumn="0" w:lastColumn="0" w:noHBand="1" w:noVBand="1"/>
+      </w:tblPr>
+      <w:tblGrid>
+        <w:gridCol w:w="1623"/>
+        <w:gridCol w:w="1933"/>
+        <w:gridCol w:w="1781"/>
+        <w:gridCol w:w="1266"/>
+        <w:gridCol w:w="879"/>
+        <w:gridCol w:w="1607"/>
+      </w:tblGrid>
+      <w:tr>
+        <w:trPr>
+          <w:trHeight w:val="768"/>
+        </w:trPr>
+        <w:tc>
+          <w:tcPr>
+            <w:tcW w:w="9089" w:type="dxa"/>
+            <w:gridSpan w:val="6"/>
+            <w:tcBorders>
+              <w:top w:val="single" w:sz="8" w:space="0" w:color="000000"/>
+              <w:left w:val="single" w:sz="8" w:space="0" w:color="000000"/>
+              <w:bottom w:val="single" w:sz="8" w:space="0" w:color="000000"/>
+              <w:right w:val="single" w:sz="8" w:space="0" w:color="000000"/>
+              <w:tl2br w:val="nil"/>
+              <w:tr2bl w:val="nil"/>
+            </w:tcBorders>
+            <w:shd w:val="clear" w:color="auto" w:fill="ED7D31" w:themeFill="accent2"/>
+            <w:tcMar>
+              <w:top w:w="0" w:type="dxa"/>
+              <w:left w:w="20" w:type="dxa"/>
+              <w:bottom w:w="0" w:type="dxa"/>
+              <w:right w:w="20" w:type="dxa"/>
+            </w:tcMar>
+            <w:vAlign w:val="center"/>
+          </w:tcPr>
+          <w:p>
+            <w:pPr>
+              <w:widowControl w:val="0"/>
+              <w:pBdr>
+                <w:top w:val="nil"/>
+                <w:left w:val="nil"/>
+                <w:bottom w:val="nil"/>
+                <w:right w:val="nil"/>
+                <w:between w:val="nil"/>
+              </w:pBdr>
+              <w:suppressAutoHyphens/>
+              <w:spacing w:after="0" w:line="240" w:lineRule="auto"/>
+              <w:jc w:val="center"/>
+              <w:rPr>
+                <w:b/>
+                <w:bCs/>
+                <w:color w:val="000000"/>
+                <w:kern w:val="1"/>
+                <w:sz w:val="32"/>
+                <w:szCs w:val="32"/>
+                <w:lang w:eastAsia="zh-CN"/>
+              </w:rPr>
+            </w:pPr>
+            <w:proofErr w:type="spellStart"/>
+            <w:r>
+              <w:rPr>
+                <w:b/>
+                <w:bCs/>
+                <w:color w:val="000000"/>
+                <w:kern w:val="1"/>
+                <w:sz w:val="32"/>
+                <w:szCs w:val="32"/>
+                <w:lang w:eastAsia="zh-CN"/>
+              </w:rPr>
+              <w:lastRenderedPageBreak/>
+              <w:t>ProductBacklog</w:t>
+            </w:r>
+            <w:proofErr w:type="spellEnd"/>
+          </w:p>
+        </w:tc>
+      </w:tr>
+      <w:tr>
+        <w:trPr>
+          <w:trHeight w:val="768"/>
+        </w:trPr>
+        <w:tc>
+          <w:tcPr>
+            <w:tcW w:w="1623" w:type="dxa"/>
+            <w:tcBorders>
+              <w:top w:val="single" w:sz="8" w:space="0" w:color="000000"/>
+              <w:left w:val="single" w:sz="8" w:space="0" w:color="000000"/>
+              <w:bottom w:val="single" w:sz="8" w:space="0" w:color="000000"/>
+              <w:right w:val="single" w:sz="8" w:space="0" w:color="000000"/>
+              <w:tl2br w:val="nil"/>
+              <w:tr2bl w:val="nil"/>
+            </w:tcBorders>
+            <w:shd w:val="clear" w:color="auto" w:fill="ED7D31" w:themeFill="accent2"/>
+            <w:tcMar>
+              <w:top w:w="0" w:type="dxa"/>
+              <w:left w:w="20" w:type="dxa"/>
+              <w:bottom w:w="0" w:type="dxa"/>
+              <w:right w:w="20" w:type="dxa"/>
+            </w:tcMar>
+            <w:vAlign w:val="center"/>
+          </w:tcPr>
+          <w:p>
+            <w:pPr>
+              <w:widowControl w:val="0"/>
+              <w:pBdr>
+                <w:top w:val="nil"/>
+                <w:left w:val="nil"/>
+                <w:bottom w:val="nil"/>
+                <w:right w:val="nil"/>
+                <w:between w:val="nil"/>
+              </w:pBdr>
+              <w:suppressAutoHyphens/>
+              <w:spacing w:after="0" w:line="240" w:lineRule="auto"/>
+              <w:jc w:val="center"/>
+              <w:rPr>
+                <w:b/>
+                <w:bCs/>
+                <w:color w:val="000000"/>
+                <w:kern w:val="1"/>
+                <w:sz w:val="32"/>
+                <w:szCs w:val="32"/>
+                <w:lang w:eastAsia="zh-CN"/>
+              </w:rPr>
+            </w:pPr>
+            <w:r>
+              <w:rPr>
+                <w:b/>
+                <w:bCs/>
+                <w:color w:val="000000"/>
+                <w:kern w:val="1"/>
+                <w:sz w:val="32"/>
+                <w:szCs w:val="32"/>
+                <w:lang w:eastAsia="zh-CN"/>
+              </w:rPr>
+              <w:t>Requisitos</w:t>
+            </w:r>
+          </w:p>
+        </w:tc>
+        <w:tc>
+          <w:tcPr>
+            <w:tcW w:w="1933" w:type="dxa"/>
+            <w:tcBorders>
+              <w:top w:val="single" w:sz="8" w:space="0" w:color="000000"/>
+              <w:left w:val="single" w:sz="8" w:space="0" w:color="000000"/>
+              <w:bottom w:val="single" w:sz="8" w:space="0" w:color="000000"/>
+              <w:right w:val="single" w:sz="8" w:space="0" w:color="000000"/>
+              <w:tl2br w:val="nil"/>
+              <w:tr2bl w:val="nil"/>
+            </w:tcBorders>
+            <w:shd w:val="clear" w:color="auto" w:fill="ED7D31" w:themeFill="accent2"/>
+            <w:tcMar>
+              <w:top w:w="0" w:type="dxa"/>
+              <w:left w:w="20" w:type="dxa"/>
+              <w:bottom w:w="0" w:type="dxa"/>
+              <w:right w:w="20" w:type="dxa"/>
+            </w:tcMar>
+            <w:vAlign w:val="center"/>
+          </w:tcPr>
+          <w:p>
+            <w:pPr>
+              <w:widowControl w:val="0"/>
+              <w:pBdr>
+                <w:top w:val="nil"/>
+                <w:left w:val="nil"/>
+                <w:bottom w:val="nil"/>
+                <w:right w:val="nil"/>
+                <w:between w:val="nil"/>
+              </w:pBdr>
+              <w:suppressAutoHyphens/>
+              <w:spacing w:after="0" w:line="240" w:lineRule="auto"/>
+              <w:jc w:val="center"/>
+              <w:rPr>
+                <w:b/>
+                <w:bCs/>
+                <w:color w:val="000000"/>
+                <w:kern w:val="1"/>
+                <w:sz w:val="32"/>
+                <w:szCs w:val="32"/>
+                <w:lang w:eastAsia="zh-CN"/>
+              </w:rPr>
+            </w:pPr>
+            <w:r>
+              <w:rPr>
+                <w:b/>
+                <w:bCs/>
+                <w:color w:val="000000"/>
+                <w:kern w:val="1"/>
+                <w:sz w:val="32"/>
+                <w:szCs w:val="32"/>
+                <w:lang w:eastAsia="zh-CN"/>
+              </w:rPr>
+              <w:t>Descrição</w:t>
+            </w:r>
+          </w:p>
+        </w:tc>
+        <w:tc>
+          <w:tcPr>
+            <w:tcW w:w="1781" w:type="dxa"/>
+            <w:tcBorders>
+              <w:top w:val="single" w:sz="8" w:space="0" w:color="000000"/>
+              <w:left w:val="single" w:sz="8" w:space="0" w:color="000000"/>
+              <w:bottom w:val="single" w:sz="8" w:space="0" w:color="000000"/>
+              <w:right w:val="single" w:sz="8" w:space="0" w:color="000000"/>
+              <w:tl2br w:val="nil"/>
+              <w:tr2bl w:val="nil"/>
+            </w:tcBorders>
+            <w:shd w:val="clear" w:color="auto" w:fill="ED7D31" w:themeFill="accent2"/>
+            <w:tcMar>
+              <w:top w:w="0" w:type="dxa"/>
+              <w:left w:w="20" w:type="dxa"/>
+              <w:bottom w:w="0" w:type="dxa"/>
+              <w:right w:w="20" w:type="dxa"/>
+            </w:tcMar>
+            <w:vAlign w:val="center"/>
+          </w:tcPr>
+          <w:p>
+            <w:pPr>
+              <w:widowControl w:val="0"/>
+              <w:pBdr>
+                <w:top w:val="nil"/>
+                <w:left w:val="nil"/>
+                <w:bottom w:val="nil"/>
+                <w:right w:val="nil"/>
+                <w:between w:val="nil"/>
+              </w:pBdr>
+              <w:suppressAutoHyphens/>
+              <w:spacing w:after="0" w:line="240" w:lineRule="auto"/>
+              <w:jc w:val="center"/>
+              <w:rPr>
+                <w:b/>
+                <w:bCs/>
+                <w:color w:val="000000"/>
+                <w:kern w:val="1"/>
+                <w:sz w:val="32"/>
+                <w:szCs w:val="32"/>
+                <w:lang w:eastAsia="zh-CN"/>
+              </w:rPr>
+            </w:pPr>
+            <w:r>
+              <w:rPr>
+                <w:b/>
+                <w:bCs/>
+                <w:color w:val="000000"/>
+                <w:kern w:val="1"/>
+                <w:sz w:val="32"/>
+                <w:szCs w:val="32"/>
+                <w:lang w:eastAsia="zh-CN"/>
+              </w:rPr>
+              <w:t>Classificação</w:t>
+            </w:r>
+          </w:p>
+        </w:tc>
+        <w:tc>
+          <w:tcPr>
+            <w:tcW w:w="1266" w:type="dxa"/>
+            <w:tcBorders>
+              <w:top w:val="single" w:sz="8" w:space="0" w:color="000000"/>
+              <w:left w:val="single" w:sz="8" w:space="0" w:color="000000"/>
+              <w:bottom w:val="single" w:sz="8" w:space="0" w:color="000000"/>
+              <w:right w:val="single" w:sz="8" w:space="0" w:color="000000"/>
+              <w:tl2br w:val="nil"/>
+              <w:tr2bl w:val="nil"/>
+            </w:tcBorders>
+            <w:shd w:val="clear" w:color="auto" w:fill="ED7D31" w:themeFill="accent2"/>
+            <w:tcMar>
+              <w:top w:w="0" w:type="dxa"/>
+              <w:left w:w="20" w:type="dxa"/>
+              <w:bottom w:w="0" w:type="dxa"/>
+              <w:right w:w="20" w:type="dxa"/>
+            </w:tcMar>
+            <w:vAlign w:val="center"/>
+          </w:tcPr>
+          <w:p>
+            <w:pPr>
+              <w:widowControl w:val="0"/>
+              <w:pBdr>
+                <w:top w:val="nil"/>
+                <w:left w:val="nil"/>
+                <w:bottom w:val="nil"/>
+                <w:right w:val="nil"/>
+                <w:between w:val="nil"/>
+              </w:pBdr>
+              <w:suppressAutoHyphens/>
+              <w:spacing w:after="0" w:line="240" w:lineRule="auto"/>
+              <w:jc w:val="center"/>
+              <w:rPr>
+                <w:b/>
+                <w:bCs/>
+                <w:color w:val="000000"/>
+                <w:kern w:val="1"/>
+                <w:sz w:val="32"/>
+                <w:szCs w:val="32"/>
+                <w:lang w:eastAsia="zh-CN"/>
+              </w:rPr>
+            </w:pPr>
+            <w:r>
+              <w:rPr>
+                <w:b/>
+                <w:bCs/>
+                <w:color w:val="000000"/>
+                <w:kern w:val="1"/>
+                <w:sz w:val="32"/>
+                <w:szCs w:val="32"/>
+                <w:lang w:eastAsia="zh-CN"/>
+              </w:rPr>
+              <w:t>Tamanho</w:t>
+            </w:r>
+          </w:p>
+        </w:tc>
+        <w:tc>
+          <w:tcPr>
+            <w:tcW w:w="879" w:type="dxa"/>
+            <w:tcBorders>
+              <w:top w:val="single" w:sz="8" w:space="0" w:color="000000"/>
+              <w:left w:val="single" w:sz="8" w:space="0" w:color="000000"/>
+              <w:bottom w:val="single" w:sz="8" w:space="0" w:color="000000"/>
+              <w:right w:val="single" w:sz="8" w:space="0" w:color="000000"/>
+              <w:tl2br w:val="nil"/>
+              <w:tr2bl w:val="nil"/>
+            </w:tcBorders>
+            <w:shd w:val="clear" w:color="auto" w:fill="ED7D31" w:themeFill="accent2"/>
+            <w:tcMar>
+              <w:top w:w="0" w:type="dxa"/>
+              <w:left w:w="20" w:type="dxa"/>
+              <w:bottom w:w="0" w:type="dxa"/>
+              <w:right w:w="20" w:type="dxa"/>
+            </w:tcMar>
+            <w:vAlign w:val="center"/>
+          </w:tcPr>
+          <w:p>
+            <w:pPr>
+              <w:widowControl w:val="0"/>
+              <w:pBdr>
+                <w:top w:val="nil"/>
+                <w:left w:val="nil"/>
+                <w:bottom w:val="nil"/>
+                <w:right w:val="nil"/>
+                <w:between w:val="nil"/>
+              </w:pBdr>
+              <w:suppressAutoHyphens/>
+              <w:spacing w:after="0" w:line="240" w:lineRule="auto"/>
+              <w:jc w:val="center"/>
+              <w:rPr>
+                <w:b/>
+                <w:bCs/>
+                <w:color w:val="000000"/>
+                <w:kern w:val="1"/>
+                <w:sz w:val="32"/>
+                <w:szCs w:val="32"/>
+                <w:lang w:eastAsia="zh-CN"/>
+              </w:rPr>
+            </w:pPr>
+            <w:r>
+              <w:rPr>
+                <w:b/>
+                <w:bCs/>
+                <w:color w:val="000000"/>
+                <w:kern w:val="1"/>
+                <w:sz w:val="32"/>
+                <w:szCs w:val="32"/>
+                <w:lang w:eastAsia="zh-CN"/>
+              </w:rPr>
+              <w:t>TAM</w:t>
+            </w:r>
+          </w:p>
+        </w:tc>
+        <w:tc>
+          <w:tcPr>
+            <w:tcW w:w="1607" w:type="dxa"/>
+            <w:tcBorders>
+              <w:top w:val="single" w:sz="8" w:space="0" w:color="000000"/>
+              <w:left w:val="single" w:sz="8" w:space="0" w:color="000000"/>
+              <w:bottom w:val="single" w:sz="8" w:space="0" w:color="000000"/>
+              <w:right w:val="single" w:sz="8" w:space="0" w:color="000000"/>
+              <w:tl2br w:val="nil"/>
+              <w:tr2bl w:val="nil"/>
+            </w:tcBorders>
+            <w:shd w:val="clear" w:color="auto" w:fill="ED7D31" w:themeFill="accent2"/>
+            <w:tcMar>
+              <w:top w:w="0" w:type="dxa"/>
+              <w:left w:w="20" w:type="dxa"/>
+              <w:bottom w:w="0" w:type="dxa"/>
+              <w:right w:w="20" w:type="dxa"/>
+            </w:tcMar>
+            <w:vAlign w:val="center"/>
+          </w:tcPr>
+          <w:p>
+            <w:pPr>
+              <w:widowControl w:val="0"/>
+              <w:pBdr>
+                <w:top w:val="nil"/>
+                <w:left w:val="nil"/>
+                <w:bottom w:val="nil"/>
+                <w:right w:val="nil"/>
+                <w:between w:val="nil"/>
+              </w:pBdr>
+              <w:suppressAutoHyphens/>
+              <w:spacing w:after="0" w:line="240" w:lineRule="auto"/>
+              <w:jc w:val="center"/>
+              <w:rPr>
+                <w:b/>
+                <w:bCs/>
+                <w:color w:val="000000"/>
+                <w:kern w:val="1"/>
+                <w:sz w:val="32"/>
+                <w:szCs w:val="32"/>
+                <w:lang w:eastAsia="zh-CN"/>
+              </w:rPr>
+            </w:pPr>
+            <w:r>
+              <w:rPr>
+                <w:b/>
+                <w:bCs/>
+                <w:color w:val="000000"/>
+                <w:kern w:val="1"/>
+                <w:sz w:val="32"/>
+                <w:szCs w:val="32"/>
+                <w:lang w:eastAsia="zh-CN"/>
+              </w:rPr>
+              <w:t>Prioridade</w:t>
+            </w:r>
+          </w:p>
+        </w:tc>
+      </w:tr>
+      <w:tr>
+        <w:trPr>
+          <w:trHeight w:val="639"/>
+        </w:trPr>
+        <w:tc>
+          <w:tcPr>
+            <w:tcW w:w="1623" w:type="dxa"/>
+            <w:tcBorders>
+              <w:top w:val="single" w:sz="8" w:space="0" w:color="000000"/>
+              <w:left w:val="single" w:sz="8" w:space="0" w:color="000000"/>
+              <w:bottom w:val="single" w:sz="8" w:space="0" w:color="000000"/>
+              <w:right w:val="single" w:sz="8" w:space="0" w:color="000000"/>
+              <w:tl2br w:val="nil"/>
+              <w:tr2bl w:val="nil"/>
+            </w:tcBorders>
+            <w:shd w:val="clear" w:color="auto" w:fill="auto"/>
+            <w:tcMar>
+              <w:top w:w="0" w:type="dxa"/>
+              <w:left w:w="20" w:type="dxa"/>
+              <w:bottom w:w="0" w:type="dxa"/>
+              <w:right w:w="20" w:type="dxa"/>
+            </w:tcMar>
+            <w:vAlign w:val="center"/>
+          </w:tcPr>
+          <w:p>
+            <w:pPr>
+              <w:widowControl w:val="0"/>
+              <w:pBdr>
+                <w:top w:val="nil"/>
+                <w:left w:val="nil"/>
+                <w:bottom w:val="nil"/>
+                <w:right w:val="nil"/>
+                <w:between w:val="nil"/>
+              </w:pBdr>
+              <w:suppressAutoHyphens/>
+              <w:spacing w:after="0" w:line="240" w:lineRule="auto"/>
+              <w:jc w:val="center"/>
+              <w:rPr>
+                <w:color w:val="000000"/>
+                <w:kern w:val="1"/>
+                <w:sz w:val="24"/>
+                <w:szCs w:val="24"/>
+                <w:lang w:eastAsia="zh-CN"/>
+              </w:rPr>
+            </w:pPr>
+            <w:r>
+              <w:rPr>
+                <w:color w:val="000000"/>
+                <w:kern w:val="1"/>
+                <w:sz w:val="24"/>
+                <w:szCs w:val="24"/>
+                <w:lang w:eastAsia="zh-CN"/>
+              </w:rPr>
+              <w:t xml:space="preserve">Configuração do </w:t>
+            </w:r>
+            <w:proofErr w:type="spellStart"/>
+            <w:r>
+              <w:rPr>
+                <w:color w:val="000000"/>
+                <w:kern w:val="1"/>
+                <w:sz w:val="24"/>
+                <w:szCs w:val="24"/>
+                <w:lang w:eastAsia="zh-CN"/>
+              </w:rPr>
+              <w:t>github</w:t>
+            </w:r>
+            <w:proofErr w:type="spellEnd"/>
+          </w:p>
+        </w:tc>
+        <w:tc>
+          <w:tcPr>
+            <w:tcW w:w="1933" w:type="dxa"/>
+            <w:tcBorders>
+              <w:top w:val="single" w:sz="8" w:space="0" w:color="000000"/>
+              <w:left w:val="nil"/>
+              <w:bottom w:val="single" w:sz="8" w:space="0" w:color="000000"/>
+              <w:right w:val="single" w:sz="8" w:space="0" w:color="000000"/>
+              <w:tl2br w:val="nil"/>
+              <w:tr2bl w:val="nil"/>
+            </w:tcBorders>
+            <w:shd w:val="clear" w:color="auto" w:fill="auto"/>
+            <w:tcMar>
+              <w:top w:w="0" w:type="dxa"/>
+              <w:left w:w="20" w:type="dxa"/>
+              <w:bottom w:w="0" w:type="dxa"/>
+              <w:right w:w="20" w:type="dxa"/>
+            </w:tcMar>
+            <w:vAlign w:val="center"/>
+          </w:tcPr>
+          <w:p>
+            <w:pPr>
+              <w:widowControl w:val="0"/>
+              <w:pBdr>
+                <w:top w:val="nil"/>
+                <w:left w:val="nil"/>
+                <w:bottom w:val="nil"/>
+                <w:right w:val="nil"/>
+                <w:between w:val="nil"/>
+              </w:pBdr>
+              <w:suppressAutoHyphens/>
+              <w:spacing w:after="0" w:line="240" w:lineRule="auto"/>
+              <w:jc w:val="center"/>
+              <w:rPr>
+                <w:color w:val="000000"/>
+                <w:kern w:val="1"/>
+                <w:sz w:val="24"/>
+                <w:szCs w:val="24"/>
+                <w:lang w:eastAsia="zh-CN"/>
+              </w:rPr>
+            </w:pPr>
+            <w:r>
+              <w:rPr>
+                <w:color w:val="000000"/>
+                <w:kern w:val="1"/>
+                <w:sz w:val="24"/>
+                <w:szCs w:val="24"/>
+                <w:lang w:eastAsia="zh-CN"/>
+              </w:rPr>
+              <w:t xml:space="preserve">Configurar todos os entregáveis em pastas no </w:t>
+            </w:r>
+            <w:proofErr w:type="spellStart"/>
+            <w:r>
+              <w:rPr>
+                <w:color w:val="000000"/>
+                <w:kern w:val="1"/>
+                <w:sz w:val="24"/>
+                <w:szCs w:val="24"/>
+                <w:lang w:eastAsia="zh-CN"/>
+              </w:rPr>
+              <w:t>gitHub</w:t>
+            </w:r>
+            <w:proofErr w:type="spellEnd"/>
+            <w:r>
+              <w:rPr>
+                <w:color w:val="000000"/>
+                <w:kern w:val="1"/>
+                <w:sz w:val="24"/>
+                <w:szCs w:val="24"/>
+                <w:lang w:eastAsia="zh-CN"/>
+              </w:rPr>
+              <w:t>.</w:t>
+            </w:r>
+          </w:p>
+        </w:tc>
+        <w:tc>
+          <w:tcPr>
+            <w:tcW w:w="1781" w:type="dxa"/>
+            <w:tcBorders>
+              <w:top w:val="single" w:sz="8" w:space="0" w:color="000000"/>
+              <w:left w:val="nil"/>
+              <w:bottom w:val="single" w:sz="8" w:space="0" w:color="000000"/>
+              <w:right w:val="single" w:sz="8" w:space="0" w:color="000000"/>
+              <w:tl2br w:val="nil"/>
+              <w:tr2bl w:val="nil"/>
+            </w:tcBorders>
+            <w:shd w:val="clear" w:color="auto" w:fill="auto"/>
+            <w:tcMar>
+              <w:top w:w="0" w:type="dxa"/>
+              <w:left w:w="20" w:type="dxa"/>
+              <w:bottom w:w="0" w:type="dxa"/>
+              <w:right w:w="20" w:type="dxa"/>
+            </w:tcMar>
+            <w:vAlign w:val="center"/>
+          </w:tcPr>
+          <w:p>
+            <w:pPr>
+              <w:widowControl w:val="0"/>
+              <w:pBdr>
+                <w:top w:val="nil"/>
+                <w:left w:val="nil"/>
+                <w:bottom w:val="nil"/>
+                <w:right w:val="nil"/>
+                <w:between w:val="nil"/>
+              </w:pBdr>
+              <w:suppressAutoHyphens/>
+              <w:spacing w:after="0" w:line="240" w:lineRule="auto"/>
+              <w:jc w:val="center"/>
+              <w:rPr>
+                <w:color w:val="000000"/>
+                <w:kern w:val="1"/>
+                <w:sz w:val="24"/>
+                <w:szCs w:val="24"/>
+                <w:lang w:eastAsia="zh-CN"/>
+              </w:rPr>
+            </w:pPr>
+            <w:r>
+              <w:rPr>
+                <w:color w:val="000000"/>
+                <w:kern w:val="1"/>
+                <w:sz w:val="24"/>
+                <w:szCs w:val="24"/>
+                <w:lang w:eastAsia="zh-CN"/>
+              </w:rPr>
+              <w:t>Essencial</w:t>
+            </w:r>
+          </w:p>
+        </w:tc>
+        <w:tc>
+          <w:tcPr>
+            <w:tcW w:w="1266" w:type="dxa"/>
+            <w:tcBorders>
+              <w:top w:val="single" w:sz="8" w:space="0" w:color="000000"/>
+              <w:left w:val="nil"/>
+              <w:bottom w:val="single" w:sz="8" w:space="0" w:color="000000"/>
+              <w:right w:val="single" w:sz="8" w:space="0" w:color="000000"/>
+              <w:tl2br w:val="nil"/>
+              <w:tr2bl w:val="nil"/>
+            </w:tcBorders>
+            <w:shd w:val="clear" w:color="auto" w:fill="auto"/>
+            <w:tcMar>
+              <w:top w:w="0" w:type="dxa"/>
+              <w:left w:w="20" w:type="dxa"/>
+              <w:bottom w:w="0" w:type="dxa"/>
+              <w:right w:w="20" w:type="dxa"/>
+            </w:tcMar>
+            <w:vAlign w:val="center"/>
+          </w:tcPr>
+          <w:p>
+            <w:pPr>
+              <w:widowControl w:val="0"/>
+              <w:pBdr>
+                <w:top w:val="nil"/>
+                <w:left w:val="nil"/>
+                <w:bottom w:val="nil"/>
+                <w:right w:val="nil"/>
+                <w:between w:val="nil"/>
+              </w:pBdr>
+              <w:suppressAutoHyphens/>
+              <w:spacing w:after="0" w:line="240" w:lineRule="auto"/>
+              <w:jc w:val="center"/>
+              <w:rPr>
+                <w:color w:val="000000"/>
+                <w:kern w:val="1"/>
+                <w:sz w:val="24"/>
+                <w:szCs w:val="24"/>
+                <w:lang w:eastAsia="zh-CN"/>
+              </w:rPr>
+            </w:pPr>
+            <w:r>
+              <w:rPr>
+                <w:color w:val="000000"/>
+                <w:kern w:val="1"/>
+                <w:sz w:val="24"/>
+                <w:szCs w:val="24"/>
+                <w:lang w:eastAsia="zh-CN"/>
+              </w:rPr>
+              <w:t>Pequeno</w:t>
+            </w:r>
+          </w:p>
+        </w:tc>
+        <w:tc>
+          <w:tcPr>
+            <w:tcW w:w="879" w:type="dxa"/>
+            <w:tcBorders>
+              <w:top w:val="single" w:sz="8" w:space="0" w:color="000000"/>
+              <w:left w:val="nil"/>
+              <w:bottom w:val="single" w:sz="8" w:space="0" w:color="000000"/>
+              <w:right w:val="single" w:sz="8" w:space="0" w:color="000000"/>
+              <w:tl2br w:val="nil"/>
+              <w:tr2bl w:val="nil"/>
+            </w:tcBorders>
+            <w:shd w:val="clear" w:color="auto" w:fill="auto"/>
+            <w:tcMar>
+              <w:top w:w="0" w:type="dxa"/>
+              <w:left w:w="20" w:type="dxa"/>
+              <w:bottom w:w="0" w:type="dxa"/>
+              <w:right w:w="20" w:type="dxa"/>
+            </w:tcMar>
+            <w:vAlign w:val="center"/>
+          </w:tcPr>
+          <w:p>
+            <w:pPr>
+              <w:widowControl w:val="0"/>
+              <w:pBdr>
+                <w:top w:val="nil"/>
+                <w:left w:val="nil"/>
+                <w:bottom w:val="nil"/>
+                <w:right w:val="nil"/>
+                <w:between w:val="nil"/>
+              </w:pBdr>
+              <w:suppressAutoHyphens/>
+              <w:spacing w:after="0" w:line="240" w:lineRule="auto"/>
+              <w:jc w:val="center"/>
+              <w:rPr>
+                <w:color w:val="000000"/>
+                <w:kern w:val="1"/>
+                <w:sz w:val="24"/>
+                <w:szCs w:val="24"/>
+                <w:lang w:eastAsia="zh-CN"/>
+              </w:rPr>
+            </w:pPr>
+            <w:r>
+              <w:rPr>
+                <w:color w:val="000000"/>
+                <w:kern w:val="1"/>
+                <w:sz w:val="24"/>
+                <w:szCs w:val="24"/>
+                <w:lang w:eastAsia="zh-CN"/>
+              </w:rPr>
+              <w:t>3</w:t>
+            </w:r>
+          </w:p>
+        </w:tc>
+        <w:tc>
+          <w:tcPr>
+            <w:tcW w:w="1607" w:type="dxa"/>
+            <w:tcBorders>
+              <w:top w:val="single" w:sz="8" w:space="0" w:color="000000"/>
+              <w:left w:val="nil"/>
+              <w:bottom w:val="single" w:sz="8" w:space="0" w:color="000000"/>
+              <w:right w:val="single" w:sz="8" w:space="0" w:color="000000"/>
+              <w:tl2br w:val="nil"/>
+              <w:tr2bl w:val="nil"/>
+            </w:tcBorders>
+            <w:shd w:val="clear" w:color="auto" w:fill="auto"/>
+            <w:tcMar>
+              <w:top w:w="0" w:type="dxa"/>
+              <w:left w:w="20" w:type="dxa"/>
+              <w:bottom w:w="0" w:type="dxa"/>
+              <w:right w:w="20" w:type="dxa"/>
+            </w:tcMar>
+            <w:vAlign w:val="center"/>
+          </w:tcPr>
+          <w:p>
+            <w:pPr>
+              <w:widowControl w:val="0"/>
+              <w:pBdr>
+                <w:top w:val="nil"/>
+                <w:left w:val="nil"/>
+                <w:bottom w:val="nil"/>
+                <w:right w:val="nil"/>
+                <w:between w:val="nil"/>
+              </w:pBdr>
+              <w:suppressAutoHyphens/>
+              <w:spacing w:after="0" w:line="240" w:lineRule="auto"/>
+              <w:jc w:val="center"/>
+              <w:rPr>
+                <w:color w:val="000000"/>
+                <w:kern w:val="1"/>
+                <w:sz w:val="24"/>
+                <w:szCs w:val="24"/>
+                <w:lang w:eastAsia="zh-CN"/>
+              </w:rPr>
+            </w:pPr>
+            <w:r>
+              <w:rPr>
+                <w:color w:val="000000"/>
+                <w:kern w:val="1"/>
+                <w:sz w:val="24"/>
+                <w:szCs w:val="24"/>
+                <w:lang w:eastAsia="zh-CN"/>
+              </w:rPr>
+              <w:t>1</w:t>
+            </w:r>
+          </w:p>
+        </w:tc>
+      </w:tr>
+      <w:tr>
+        <w:trPr>
+          <w:trHeight w:val="639"/>
+        </w:trPr>
+        <w:tc>
+          <w:tcPr>
+            <w:tcW w:w="1623" w:type="dxa"/>
+            <w:tcBorders>
+              <w:top w:val="nil"/>
+              <w:left w:val="single" w:sz="8" w:space="0" w:color="000000"/>
+              <w:bottom w:val="single" w:sz="4" w:space="0" w:color="auto"/>
+              <w:right w:val="single" w:sz="8" w:space="0" w:color="000000"/>
+              <w:tl2br w:val="nil"/>
+              <w:tr2bl w:val="nil"/>
+            </w:tcBorders>
+            <w:shd w:val="clear" w:color="auto" w:fill="auto"/>
+            <w:tcMar>
+              <w:top w:w="0" w:type="dxa"/>
+              <w:left w:w="20" w:type="dxa"/>
+              <w:bottom w:w="0" w:type="dxa"/>
+              <w:right w:w="20" w:type="dxa"/>
+            </w:tcMar>
+            <w:vAlign w:val="center"/>
+          </w:tcPr>
+          <w:p>
+            <w:pPr>
+              <w:widowControl w:val="0"/>
+              <w:pBdr>
+                <w:top w:val="nil"/>
+                <w:left w:val="nil"/>
+                <w:bottom w:val="nil"/>
+                <w:right w:val="nil"/>
+                <w:between w:val="nil"/>
+              </w:pBdr>
+              <w:suppressAutoHyphens/>
+              <w:spacing w:after="0" w:line="240" w:lineRule="auto"/>
+              <w:jc w:val="center"/>
+              <w:rPr>
+                <w:color w:val="000000"/>
+                <w:kern w:val="1"/>
+                <w:sz w:val="24"/>
+                <w:szCs w:val="24"/>
+                <w:lang w:eastAsia="zh-CN"/>
+              </w:rPr>
+            </w:pPr>
+            <w:r>
+              <w:rPr>
+                <w:color w:val="000000"/>
+                <w:kern w:val="1"/>
+                <w:sz w:val="24"/>
+                <w:szCs w:val="24"/>
+                <w:lang w:eastAsia="zh-CN"/>
+              </w:rPr>
+              <w:t>Documentação</w:t>
+            </w:r>
+          </w:p>
+        </w:tc>
+        <w:tc>
+          <w:tcPr>
+            <w:tcW w:w="1933" w:type="dxa"/>
+            <w:tcBorders>
+              <w:top w:val="nil"/>
+              <w:left w:val="nil"/>
+              <w:bottom w:val="single" w:sz="4" w:space="0" w:color="auto"/>
+              <w:right w:val="single" w:sz="8" w:space="0" w:color="000000"/>
+              <w:tl2br w:val="nil"/>
+              <w:tr2bl w:val="nil"/>
+            </w:tcBorders>
+            <w:shd w:val="clear" w:color="auto" w:fill="auto"/>
+            <w:tcMar>
+              <w:top w:w="0" w:type="dxa"/>
+              <w:left w:w="20" w:type="dxa"/>
+              <w:bottom w:w="0" w:type="dxa"/>
+              <w:right w:w="20" w:type="dxa"/>
+            </w:tcMar>
+            <w:vAlign w:val="center"/>
+          </w:tcPr>
+          <w:p>
+            <w:pPr>
+              <w:widowControl w:val="0"/>
+              <w:pBdr>
+                <w:top w:val="nil"/>
+                <w:left w:val="nil"/>
+                <w:bottom w:val="nil"/>
+                <w:right w:val="nil"/>
+                <w:between w:val="nil"/>
+              </w:pBdr>
+              <w:suppressAutoHyphens/>
+              <w:spacing w:after="0" w:line="240" w:lineRule="auto"/>
+              <w:jc w:val="center"/>
+              <w:rPr>
+                <w:color w:val="000000"/>
+                <w:kern w:val="1"/>
+                <w:sz w:val="24"/>
+                <w:szCs w:val="24"/>
+                <w:lang w:eastAsia="zh-CN"/>
+              </w:rPr>
+            </w:pPr>
+            <w:r>
+              <w:rPr>
+                <w:color w:val="000000"/>
+                <w:kern w:val="1"/>
+                <w:sz w:val="24"/>
+                <w:szCs w:val="24"/>
+                <w:lang w:eastAsia="zh-CN"/>
+              </w:rPr>
+              <w:t>Criar a documentação do projeto</w:t>
+            </w:r>
+          </w:p>
+        </w:tc>
+        <w:tc>
+          <w:tcPr>
+            <w:tcW w:w="1781" w:type="dxa"/>
+            <w:tcBorders>
+              <w:top w:val="nil"/>
+              <w:left w:val="nil"/>
+              <w:bottom w:val="single" w:sz="4" w:space="0" w:color="auto"/>
+              <w:right w:val="single" w:sz="8" w:space="0" w:color="000000"/>
+              <w:tl2br w:val="nil"/>
+              <w:tr2bl w:val="nil"/>
+            </w:tcBorders>
+            <w:shd w:val="clear" w:color="auto" w:fill="auto"/>
+            <w:tcMar>
+              <w:top w:w="0" w:type="dxa"/>
+              <w:left w:w="20" w:type="dxa"/>
+              <w:bottom w:w="0" w:type="dxa"/>
+              <w:right w:w="20" w:type="dxa"/>
+            </w:tcMar>
+            <w:vAlign w:val="center"/>
+          </w:tcPr>
+          <w:p>
+            <w:pPr>
+              <w:widowControl w:val="0"/>
+              <w:pBdr>
+                <w:top w:val="nil"/>
+                <w:left w:val="nil"/>
+                <w:bottom w:val="nil"/>
+                <w:right w:val="nil"/>
+                <w:between w:val="nil"/>
+              </w:pBdr>
+              <w:suppressAutoHyphens/>
+              <w:spacing w:after="0" w:line="240" w:lineRule="auto"/>
+              <w:jc w:val="center"/>
+              <w:rPr>
+                <w:color w:val="000000"/>
+                <w:kern w:val="1"/>
+                <w:sz w:val="24"/>
+                <w:szCs w:val="24"/>
+                <w:lang w:eastAsia="zh-CN"/>
+              </w:rPr>
+            </w:pPr>
+            <w:r>
+              <w:rPr>
+                <w:color w:val="000000"/>
+                <w:kern w:val="1"/>
+                <w:sz w:val="24"/>
+                <w:szCs w:val="24"/>
+                <w:lang w:eastAsia="zh-CN"/>
+              </w:rPr>
+              <w:t>Essencial</w:t>
+            </w:r>
+          </w:p>
+        </w:tc>
+        <w:tc>
+          <w:tcPr>
+            <w:tcW w:w="1266" w:type="dxa"/>
+            <w:tcBorders>
+              <w:top w:val="nil"/>
+              <w:left w:val="nil"/>
+              <w:bottom w:val="single" w:sz="4" w:space="0" w:color="auto"/>
+              <w:right w:val="single" w:sz="8" w:space="0" w:color="000000"/>
+              <w:tl2br w:val="nil"/>
+              <w:tr2bl w:val="nil"/>
+            </w:tcBorders>
+            <w:shd w:val="clear" w:color="auto" w:fill="auto"/>
+            <w:tcMar>
+              <w:top w:w="0" w:type="dxa"/>
+              <w:left w:w="20" w:type="dxa"/>
+              <w:bottom w:w="0" w:type="dxa"/>
+              <w:right w:w="20" w:type="dxa"/>
+            </w:tcMar>
+            <w:vAlign w:val="center"/>
+          </w:tcPr>
+          <w:p>
+            <w:pPr>
+              <w:widowControl w:val="0"/>
+              <w:pBdr>
+                <w:top w:val="nil"/>
+                <w:left w:val="nil"/>
+                <w:bottom w:val="nil"/>
+                <w:right w:val="nil"/>
+                <w:between w:val="nil"/>
+              </w:pBdr>
+              <w:suppressAutoHyphens/>
+              <w:spacing w:after="0" w:line="240" w:lineRule="auto"/>
+              <w:jc w:val="center"/>
+              <w:rPr>
+                <w:color w:val="000000"/>
+                <w:kern w:val="1"/>
+                <w:sz w:val="24"/>
+                <w:szCs w:val="24"/>
+                <w:lang w:eastAsia="zh-CN"/>
+              </w:rPr>
+            </w:pPr>
+            <w:proofErr w:type="spellStart"/>
+            <w:r>
+              <w:rPr>
+                <w:color w:val="000000"/>
+                <w:kern w:val="1"/>
+                <w:sz w:val="24"/>
+                <w:szCs w:val="24"/>
+                <w:lang w:eastAsia="zh-CN"/>
+              </w:rPr>
+              <w:t>Medio</w:t>
+            </w:r>
+            <w:proofErr w:type="spellEnd"/>
+          </w:p>
+        </w:tc>
+        <w:tc>
+          <w:tcPr>
+            <w:tcW w:w="879" w:type="dxa"/>
+            <w:tcBorders>
+              <w:top w:val="nil"/>
+              <w:left w:val="nil"/>
+              <w:bottom w:val="single" w:sz="4" w:space="0" w:color="auto"/>
+              <w:right w:val="single" w:sz="8" w:space="0" w:color="000000"/>
+              <w:tl2br w:val="nil"/>
+              <w:tr2bl w:val="nil"/>
+            </w:tcBorders>
+            <w:shd w:val="clear" w:color="auto" w:fill="auto"/>
+            <w:tcMar>
+              <w:top w:w="0" w:type="dxa"/>
+              <w:left w:w="20" w:type="dxa"/>
+              <w:bottom w:w="0" w:type="dxa"/>
+              <w:right w:w="20" w:type="dxa"/>
+            </w:tcMar>
+            <w:vAlign w:val="center"/>
+          </w:tcPr>
+          <w:p>
+            <w:pPr>
+              <w:widowControl w:val="0"/>
+              <w:pBdr>
+                <w:top w:val="nil"/>
+                <w:left w:val="nil"/>
+                <w:bottom w:val="nil"/>
+                <w:right w:val="nil"/>
+                <w:between w:val="nil"/>
+              </w:pBdr>
+              <w:suppressAutoHyphens/>
+              <w:spacing w:after="0" w:line="240" w:lineRule="auto"/>
+              <w:jc w:val="center"/>
+              <w:rPr>
+                <w:color w:val="000000"/>
+                <w:kern w:val="1"/>
+                <w:sz w:val="24"/>
+                <w:szCs w:val="24"/>
+                <w:lang w:eastAsia="zh-CN"/>
+              </w:rPr>
+            </w:pPr>
+            <w:r>
+              <w:rPr>
+                <w:color w:val="000000"/>
+                <w:kern w:val="1"/>
+                <w:sz w:val="24"/>
+                <w:szCs w:val="24"/>
+                <w:lang w:eastAsia="zh-CN"/>
+              </w:rPr>
+              <w:t>8</w:t>
+            </w:r>
+          </w:p>
+        </w:tc>
+        <w:tc>
+          <w:tcPr>
+            <w:tcW w:w="1607" w:type="dxa"/>
+            <w:tcBorders>
+              <w:top w:val="nil"/>
+              <w:left w:val="nil"/>
+              <w:bottom w:val="single" w:sz="4" w:space="0" w:color="auto"/>
+              <w:right w:val="single" w:sz="8" w:space="0" w:color="000000"/>
+              <w:tl2br w:val="nil"/>
+              <w:tr2bl w:val="nil"/>
+            </w:tcBorders>
+            <w:shd w:val="clear" w:color="auto" w:fill="auto"/>
+            <w:tcMar>
+              <w:top w:w="0" w:type="dxa"/>
+              <w:left w:w="20" w:type="dxa"/>
+              <w:bottom w:w="0" w:type="dxa"/>
+              <w:right w:w="20" w:type="dxa"/>
+            </w:tcMar>
+            <w:vAlign w:val="center"/>
+          </w:tcPr>
+          <w:p>
+            <w:pPr>
+              <w:widowControl w:val="0"/>
+              <w:pBdr>
+                <w:top w:val="nil"/>
+                <w:left w:val="nil"/>
+                <w:bottom w:val="nil"/>
+                <w:right w:val="nil"/>
+                <w:between w:val="nil"/>
+              </w:pBdr>
+              <w:suppressAutoHyphens/>
+              <w:spacing w:after="0" w:line="240" w:lineRule="auto"/>
+              <w:jc w:val="center"/>
+              <w:rPr>
+                <w:color w:val="000000"/>
+                <w:kern w:val="1"/>
+                <w:sz w:val="24"/>
+                <w:szCs w:val="24"/>
+                <w:lang w:eastAsia="zh-CN"/>
+              </w:rPr>
+            </w:pPr>
+            <w:r>
+              <w:rPr>
+                <w:color w:val="000000"/>
+                <w:kern w:val="1"/>
+                <w:sz w:val="24"/>
+                <w:szCs w:val="24"/>
+                <w:lang w:eastAsia="zh-CN"/>
+              </w:rPr>
+              <w:t>1</w:t>
+            </w:r>
+          </w:p>
+        </w:tc>
+      </w:tr>
+      <w:tr>
+        <w:trPr>
+          <w:trHeight w:val="639"/>
+        </w:trPr>
+        <w:tc>
+          <w:tcPr>
+            <w:tcW w:w="1623" w:type="dxa"/>
+            <w:tcBorders>
+              <w:top w:val="single" w:sz="4" w:space="0" w:color="auto"/>
+              <w:left w:val="single" w:sz="4" w:space="0" w:color="auto"/>
+              <w:bottom w:val="single" w:sz="4" w:space="0" w:color="auto"/>
+              <w:right w:val="single" w:sz="4" w:space="0" w:color="auto"/>
+              <w:tl2br w:val="nil"/>
+              <w:tr2bl w:val="nil"/>
+            </w:tcBorders>
+            <w:shd w:val="clear" w:color="auto" w:fill="auto"/>
+            <w:tcMar>
+              <w:top w:w="0" w:type="dxa"/>
+              <w:left w:w="20" w:type="dxa"/>
+              <w:bottom w:w="0" w:type="dxa"/>
+              <w:right w:w="20" w:type="dxa"/>
+            </w:tcMar>
+            <w:vAlign w:val="center"/>
+          </w:tcPr>
+          <w:p>
+            <w:pPr>
+              <w:widowControl w:val="0"/>
+              <w:pBdr>
+                <w:top w:val="nil"/>
+                <w:left w:val="nil"/>
+                <w:bottom w:val="nil"/>
+                <w:right w:val="nil"/>
+                <w:between w:val="nil"/>
+              </w:pBdr>
+              <w:suppressAutoHyphens/>
+              <w:spacing w:after="0" w:line="240" w:lineRule="auto"/>
+              <w:jc w:val="center"/>
+              <w:rPr>
+                <w:color w:val="000000"/>
+                <w:kern w:val="1"/>
+                <w:sz w:val="24"/>
+                <w:szCs w:val="24"/>
+                <w:lang w:eastAsia="zh-CN"/>
+              </w:rPr>
+            </w:pPr>
+            <w:r>
+              <w:rPr>
+                <w:color w:val="000000"/>
+                <w:kern w:val="1"/>
+                <w:sz w:val="24"/>
+                <w:szCs w:val="24"/>
+                <w:lang w:eastAsia="zh-CN"/>
+              </w:rPr>
+              <w:t xml:space="preserve">Planejamento do </w:t>
+            </w:r>
+            <w:proofErr w:type="spellStart"/>
+            <w:r>
+              <w:rPr>
+                <w:color w:val="000000"/>
+                <w:kern w:val="1"/>
+                <w:sz w:val="24"/>
+                <w:szCs w:val="24"/>
+                <w:lang w:eastAsia="zh-CN"/>
+              </w:rPr>
+              <w:t>Trello</w:t>
+            </w:r>
+            <w:proofErr w:type="spellEnd"/>
+          </w:p>
+        </w:tc>
+        <w:tc>
+          <w:tcPr>
+            <w:tcW w:w="1933" w:type="dxa"/>
+            <w:tcBorders>
+              <w:top w:val="single" w:sz="4" w:space="0" w:color="auto"/>
+              <w:left w:val="single" w:sz="4" w:space="0" w:color="auto"/>
+              <w:bottom w:val="single" w:sz="4" w:space="0" w:color="auto"/>
+              <w:right w:val="single" w:sz="4" w:space="0" w:color="auto"/>
+              <w:tl2br w:val="nil"/>
+              <w:tr2bl w:val="nil"/>
+            </w:tcBorders>
+            <w:shd w:val="clear" w:color="auto" w:fill="auto"/>
+            <w:tcMar>
+              <w:top w:w="0" w:type="dxa"/>
+              <w:left w:w="20" w:type="dxa"/>
+              <w:bottom w:w="0" w:type="dxa"/>
+              <w:right w:w="20" w:type="dxa"/>
+            </w:tcMar>
+            <w:vAlign w:val="center"/>
+          </w:tcPr>
+          <w:p>
+            <w:pPr>
+              <w:widowControl w:val="0"/>
+              <w:pBdr>
+                <w:top w:val="nil"/>
+                <w:left w:val="nil"/>
+                <w:bottom w:val="nil"/>
+                <w:right w:val="nil"/>
+                <w:between w:val="nil"/>
+              </w:pBdr>
+              <w:suppressAutoHyphens/>
+              <w:spacing w:after="0" w:line="240" w:lineRule="auto"/>
+              <w:jc w:val="center"/>
+              <w:rPr>
+                <w:color w:val="000000"/>
+                <w:kern w:val="1"/>
+                <w:sz w:val="24"/>
+                <w:szCs w:val="24"/>
+                <w:lang w:eastAsia="zh-CN"/>
+              </w:rPr>
+            </w:pPr>
+            <w:r>
+              <w:rPr>
+                <w:color w:val="000000"/>
+                <w:kern w:val="1"/>
+                <w:sz w:val="24"/>
+                <w:szCs w:val="24"/>
+                <w:lang w:eastAsia="zh-CN"/>
+              </w:rPr>
+              <w:t xml:space="preserve">Configurar a ferramenta de </w:t>
+            </w:r>
+            <w:proofErr w:type="gramStart"/>
+            <w:r>
+              <w:rPr>
+                <w:color w:val="000000"/>
+                <w:kern w:val="1"/>
+                <w:sz w:val="24"/>
+                <w:szCs w:val="24"/>
+                <w:lang w:eastAsia="zh-CN"/>
+              </w:rPr>
+              <w:t>gestão(</w:t>
+            </w:r>
+            <w:proofErr w:type="spellStart"/>
+            <w:proofErr w:type="gramEnd"/>
+            <w:r>
+              <w:rPr>
+                <w:color w:val="000000"/>
+                <w:kern w:val="1"/>
+                <w:sz w:val="24"/>
+                <w:szCs w:val="24"/>
+                <w:lang w:eastAsia="zh-CN"/>
+              </w:rPr>
+              <w:t>Trello</w:t>
+            </w:r>
+            <w:proofErr w:type="spellEnd"/>
+            <w:r>
+              <w:rPr>
+                <w:color w:val="000000"/>
+                <w:kern w:val="1"/>
+                <w:sz w:val="24"/>
+                <w:szCs w:val="24"/>
+                <w:lang w:eastAsia="zh-CN"/>
+              </w:rPr>
+              <w:t>)</w:t>
+            </w:r>
+          </w:p>
+        </w:tc>
+        <w:tc>
+          <w:tcPr>
+            <w:tcW w:w="1781" w:type="dxa"/>
+            <w:tcBorders>
+              <w:top w:val="single" w:sz="4" w:space="0" w:color="auto"/>
+              <w:left w:val="single" w:sz="4" w:space="0" w:color="auto"/>
+              <w:bottom w:val="single" w:sz="4" w:space="0" w:color="auto"/>
+              <w:right w:val="single" w:sz="4" w:space="0" w:color="auto"/>
+              <w:tl2br w:val="nil"/>
+              <w:tr2bl w:val="nil"/>
+            </w:tcBorders>
+            <w:shd w:val="clear" w:color="auto" w:fill="auto"/>
+            <w:tcMar>
+              <w:top w:w="0" w:type="dxa"/>
+              <w:left w:w="20" w:type="dxa"/>
+              <w:bottom w:w="0" w:type="dxa"/>
+              <w:right w:w="20" w:type="dxa"/>
+            </w:tcMar>
+            <w:vAlign w:val="center"/>
+          </w:tcPr>
+          <w:p>
+            <w:pPr>
+              <w:widowControl w:val="0"/>
+              <w:pBdr>
+                <w:top w:val="nil"/>
+                <w:left w:val="nil"/>
+                <w:bottom w:val="nil"/>
+                <w:right w:val="nil"/>
+                <w:between w:val="nil"/>
+              </w:pBdr>
+              <w:suppressAutoHyphens/>
+              <w:spacing w:after="0" w:line="240" w:lineRule="auto"/>
+              <w:jc w:val="center"/>
+              <w:rPr>
+                <w:color w:val="000000"/>
+                <w:kern w:val="1"/>
+                <w:sz w:val="24"/>
+                <w:szCs w:val="24"/>
+                <w:lang w:eastAsia="zh-CN"/>
+              </w:rPr>
+            </w:pPr>
+            <w:r>
+              <w:rPr>
+                <w:color w:val="000000"/>
+                <w:kern w:val="1"/>
+                <w:sz w:val="24"/>
+                <w:szCs w:val="24"/>
+                <w:lang w:eastAsia="zh-CN"/>
+              </w:rPr>
+              <w:t>Essencial</w:t>
+            </w:r>
+          </w:p>
+        </w:tc>
+        <w:tc>
+          <w:tcPr>
+            <w:tcW w:w="1266" w:type="dxa"/>
+            <w:tcBorders>
+              <w:top w:val="single" w:sz="4" w:space="0" w:color="auto"/>
+              <w:left w:val="single" w:sz="4" w:space="0" w:color="auto"/>
+              <w:bottom w:val="single" w:sz="4" w:space="0" w:color="auto"/>
+              <w:right w:val="single" w:sz="4" w:space="0" w:color="auto"/>
+              <w:tl2br w:val="nil"/>
+              <w:tr2bl w:val="nil"/>
+            </w:tcBorders>
+            <w:shd w:val="clear" w:color="auto" w:fill="auto"/>
+            <w:tcMar>
+              <w:top w:w="0" w:type="dxa"/>
+              <w:left w:w="20" w:type="dxa"/>
+              <w:bottom w:w="0" w:type="dxa"/>
+              <w:right w:w="20" w:type="dxa"/>
+            </w:tcMar>
+            <w:vAlign w:val="center"/>
+          </w:tcPr>
+          <w:p>
+            <w:pPr>
+              <w:widowControl w:val="0"/>
+              <w:pBdr>
+                <w:top w:val="nil"/>
+                <w:left w:val="nil"/>
+                <w:bottom w:val="nil"/>
+                <w:right w:val="nil"/>
+                <w:between w:val="nil"/>
+              </w:pBdr>
+              <w:suppressAutoHyphens/>
+              <w:spacing w:after="0" w:line="240" w:lineRule="auto"/>
+              <w:jc w:val="center"/>
+              <w:rPr>
+                <w:color w:val="000000"/>
+                <w:kern w:val="1"/>
+                <w:sz w:val="24"/>
+                <w:szCs w:val="24"/>
+                <w:lang w:eastAsia="zh-CN"/>
+              </w:rPr>
+            </w:pPr>
+            <w:r>
+              <w:rPr>
+                <w:color w:val="000000"/>
+                <w:kern w:val="1"/>
+                <w:sz w:val="24"/>
+                <w:szCs w:val="24"/>
+                <w:lang w:eastAsia="zh-CN"/>
+              </w:rPr>
+              <w:t>Pequeno</w:t>
+            </w:r>
+          </w:p>
+        </w:tc>
+        <w:tc>
+          <w:tcPr>
+            <w:tcW w:w="879" w:type="dxa"/>
+            <w:tcBorders>
+              <w:top w:val="single" w:sz="4" w:space="0" w:color="auto"/>
+              <w:left w:val="single" w:sz="4" w:space="0" w:color="auto"/>
+              <w:bottom w:val="single" w:sz="4" w:space="0" w:color="auto"/>
+              <w:right w:val="single" w:sz="4" w:space="0" w:color="auto"/>
+              <w:tl2br w:val="nil"/>
+              <w:tr2bl w:val="nil"/>
+            </w:tcBorders>
+            <w:shd w:val="clear" w:color="auto" w:fill="auto"/>
+            <w:tcMar>
+              <w:top w:w="0" w:type="dxa"/>
+              <w:left w:w="20" w:type="dxa"/>
+              <w:bottom w:w="0" w:type="dxa"/>
+              <w:right w:w="20" w:type="dxa"/>
+            </w:tcMar>
+            <w:vAlign w:val="center"/>
+          </w:tcPr>
+          <w:p>
+            <w:pPr>
+              <w:widowControl w:val="0"/>
+              <w:pBdr>
+                <w:top w:val="nil"/>
+                <w:left w:val="nil"/>
+                <w:bottom w:val="nil"/>
+                <w:right w:val="nil"/>
+                <w:between w:val="nil"/>
+              </w:pBdr>
+              <w:suppressAutoHyphens/>
+              <w:spacing w:after="0" w:line="240" w:lineRule="auto"/>
+              <w:jc w:val="center"/>
+              <w:rPr>
+                <w:color w:val="000000"/>
+                <w:kern w:val="1"/>
+                <w:sz w:val="24"/>
+                <w:szCs w:val="24"/>
+                <w:lang w:eastAsia="zh-CN"/>
+              </w:rPr>
+            </w:pPr>
+            <w:r>
+              <w:rPr>
+                <w:color w:val="000000"/>
+                <w:kern w:val="1"/>
+                <w:sz w:val="24"/>
+                <w:szCs w:val="24"/>
+                <w:lang w:eastAsia="zh-CN"/>
+              </w:rPr>
+              <w:t>5</w:t>
+            </w:r>
+          </w:p>
+        </w:tc>
+        <w:tc>
+          <w:tcPr>
+            <w:tcW w:w="1607" w:type="dxa"/>
+            <w:tcBorders>
+              <w:top w:val="single" w:sz="4" w:space="0" w:color="auto"/>
+              <w:left w:val="single" w:sz="4" w:space="0" w:color="auto"/>
+              <w:bottom w:val="single" w:sz="4" w:space="0" w:color="auto"/>
+              <w:right w:val="single" w:sz="4" w:space="0" w:color="auto"/>
+              <w:tl2br w:val="nil"/>
+              <w:tr2bl w:val="nil"/>
+            </w:tcBorders>
+            <w:shd w:val="clear" w:color="auto" w:fill="auto"/>
+            <w:tcMar>
+              <w:top w:w="0" w:type="dxa"/>
+              <w:left w:w="20" w:type="dxa"/>
+              <w:bottom w:w="0" w:type="dxa"/>
+              <w:right w:w="20" w:type="dxa"/>
+            </w:tcMar>
+            <w:vAlign w:val="center"/>
+          </w:tcPr>
+          <w:p>
+            <w:pPr>
+              <w:widowControl w:val="0"/>
+              <w:pBdr>
+                <w:top w:val="nil"/>
+                <w:left w:val="nil"/>
+                <w:bottom w:val="nil"/>
+                <w:right w:val="nil"/>
+                <w:between w:val="nil"/>
+              </w:pBdr>
+              <w:suppressAutoHyphens/>
+              <w:spacing w:after="0" w:line="240" w:lineRule="auto"/>
+              <w:jc w:val="center"/>
+              <w:rPr>
+                <w:color w:val="000000"/>
+                <w:kern w:val="1"/>
+                <w:sz w:val="24"/>
+                <w:szCs w:val="24"/>
+                <w:lang w:eastAsia="zh-CN"/>
+              </w:rPr>
+            </w:pPr>
+            <w:r>
+              <w:rPr>
+                <w:color w:val="000000"/>
+                <w:kern w:val="1"/>
+                <w:sz w:val="24"/>
+                <w:szCs w:val="24"/>
+                <w:lang w:eastAsia="zh-CN"/>
+              </w:rPr>
+              <w:t>1</w:t>
+            </w:r>
+          </w:p>
+        </w:tc>
+      </w:tr>
+      <w:tr>
+        <w:trPr>
+          <w:trHeight w:val="639"/>
+        </w:trPr>
+        <w:tc>
+          <w:tcPr>
+            <w:tcW w:w="1623" w:type="dxa"/>
+            <w:tcBorders>
+              <w:top w:val="single" w:sz="4" w:space="0" w:color="auto"/>
+              <w:left w:val="single" w:sz="4" w:space="0" w:color="auto"/>
+              <w:bottom w:val="single" w:sz="4" w:space="0" w:color="auto"/>
+              <w:right w:val="single" w:sz="4" w:space="0" w:color="auto"/>
+              <w:tl2br w:val="nil"/>
+              <w:tr2bl w:val="nil"/>
+            </w:tcBorders>
+            <w:shd w:val="clear" w:color="auto" w:fill="auto"/>
+            <w:tcMar>
+              <w:top w:w="0" w:type="dxa"/>
+              <w:left w:w="20" w:type="dxa"/>
+              <w:bottom w:w="0" w:type="dxa"/>
+              <w:right w:w="20" w:type="dxa"/>
+            </w:tcMar>
+            <w:vAlign w:val="center"/>
+          </w:tcPr>
+          <w:p>
+            <w:pPr>
+              <w:widowControl w:val="0"/>
+              <w:pBdr>
+                <w:top w:val="nil"/>
+                <w:left w:val="nil"/>
+                <w:bottom w:val="nil"/>
+                <w:right w:val="nil"/>
+                <w:between w:val="nil"/>
+              </w:pBdr>
+              <w:suppressAutoHyphens/>
+              <w:spacing w:after="0" w:line="240" w:lineRule="auto"/>
+              <w:jc w:val="center"/>
+              <w:rPr>
+                <w:color w:val="000000"/>
+                <w:kern w:val="1"/>
+                <w:sz w:val="24"/>
+                <w:szCs w:val="24"/>
+                <w:lang w:eastAsia="zh-CN"/>
+              </w:rPr>
+            </w:pPr>
+            <w:r>
+              <w:rPr>
+                <w:color w:val="000000"/>
+                <w:kern w:val="1"/>
+                <w:sz w:val="24"/>
+                <w:szCs w:val="24"/>
+                <w:lang w:eastAsia="zh-CN"/>
+              </w:rPr>
+              <w:t>Modelagem lógica do banco de dados</w:t>
+            </w:r>
+          </w:p>
+        </w:tc>
+        <w:tc>
+          <w:tcPr>
+            <w:tcW w:w="1933" w:type="dxa"/>
+            <w:tcBorders>
+              <w:top w:val="single" w:sz="4" w:space="0" w:color="auto"/>
+              <w:left w:val="single" w:sz="4" w:space="0" w:color="auto"/>
+              <w:bottom w:val="single" w:sz="4" w:space="0" w:color="auto"/>
+              <w:right w:val="single" w:sz="4" w:space="0" w:color="auto"/>
+              <w:tl2br w:val="nil"/>
+              <w:tr2bl w:val="nil"/>
+            </w:tcBorders>
+            <w:shd w:val="clear" w:color="auto" w:fill="auto"/>
+            <w:tcMar>
+              <w:top w:w="0" w:type="dxa"/>
+              <w:left w:w="20" w:type="dxa"/>
+              <w:bottom w:w="0" w:type="dxa"/>
+              <w:right w:w="20" w:type="dxa"/>
+            </w:tcMar>
+            <w:vAlign w:val="center"/>
+          </w:tcPr>
+          <w:p>
+            <w:pPr>
+              <w:widowControl w:val="0"/>
+              <w:pBdr>
+                <w:top w:val="nil"/>
+                <w:left w:val="nil"/>
+                <w:bottom w:val="nil"/>
+                <w:right w:val="nil"/>
+                <w:between w:val="nil"/>
+              </w:pBdr>
+              <w:suppressAutoHyphens/>
+              <w:spacing w:after="0" w:line="240" w:lineRule="auto"/>
+              <w:jc w:val="center"/>
+              <w:rPr>
+                <w:color w:val="000000"/>
+                <w:kern w:val="1"/>
+                <w:sz w:val="24"/>
+                <w:szCs w:val="24"/>
+                <w:lang w:eastAsia="zh-CN"/>
+              </w:rPr>
+            </w:pPr>
+            <w:r>
+              <w:rPr>
+                <w:color w:val="000000"/>
+                <w:kern w:val="1"/>
+                <w:sz w:val="24"/>
+                <w:szCs w:val="24"/>
+                <w:lang w:eastAsia="zh-CN"/>
+              </w:rPr>
+              <w:t>Fazer a modelagem do banco de dados</w:t>
+            </w:r>
+          </w:p>
+        </w:tc>
+        <w:tc>
+          <w:tcPr>
+            <w:tcW w:w="1781" w:type="dxa"/>
+            <w:tcBorders>
+              <w:top w:val="single" w:sz="4" w:space="0" w:color="auto"/>
+              <w:left w:val="single" w:sz="4" w:space="0" w:color="auto"/>
+              <w:bottom w:val="single" w:sz="4" w:space="0" w:color="auto"/>
+              <w:right w:val="single" w:sz="4" w:space="0" w:color="auto"/>
+              <w:tl2br w:val="nil"/>
+              <w:tr2bl w:val="nil"/>
+            </w:tcBorders>
+            <w:shd w:val="clear" w:color="auto" w:fill="auto"/>
+            <w:tcMar>
+              <w:top w:w="0" w:type="dxa"/>
+              <w:left w:w="20" w:type="dxa"/>
+              <w:bottom w:w="0" w:type="dxa"/>
+              <w:right w:w="20" w:type="dxa"/>
+            </w:tcMar>
+            <w:vAlign w:val="center"/>
+          </w:tcPr>
+          <w:p>
+            <w:pPr>
+              <w:widowControl w:val="0"/>
+              <w:pBdr>
+                <w:top w:val="nil"/>
+                <w:left w:val="nil"/>
+                <w:bottom w:val="nil"/>
+                <w:right w:val="nil"/>
+                <w:between w:val="nil"/>
+              </w:pBdr>
+              <w:suppressAutoHyphens/>
+              <w:spacing w:after="0" w:line="240" w:lineRule="auto"/>
+              <w:jc w:val="center"/>
+              <w:rPr>
+                <w:color w:val="000000"/>
+                <w:kern w:val="1"/>
+                <w:sz w:val="24"/>
+                <w:szCs w:val="24"/>
+                <w:lang w:eastAsia="zh-CN"/>
+              </w:rPr>
+            </w:pPr>
+            <w:r>
+              <w:rPr>
+                <w:color w:val="000000"/>
+                <w:kern w:val="1"/>
+                <w:sz w:val="24"/>
+                <w:szCs w:val="24"/>
+                <w:lang w:eastAsia="zh-CN"/>
+              </w:rPr>
+              <w:t>Essencial</w:t>
+            </w:r>
+          </w:p>
+        </w:tc>
+        <w:tc>
+          <w:tcPr>
+            <w:tcW w:w="1266" w:type="dxa"/>
+            <w:tcBorders>
+              <w:top w:val="single" w:sz="4" w:space="0" w:color="auto"/>
+              <w:left w:val="single" w:sz="4" w:space="0" w:color="auto"/>
+              <w:bottom w:val="single" w:sz="4" w:space="0" w:color="auto"/>
+              <w:right w:val="single" w:sz="4" w:space="0" w:color="auto"/>
+              <w:tl2br w:val="nil"/>
+              <w:tr2bl w:val="nil"/>
+            </w:tcBorders>
+            <w:shd w:val="clear" w:color="auto" w:fill="auto"/>
+            <w:tcMar>
+              <w:top w:w="0" w:type="dxa"/>
+              <w:left w:w="20" w:type="dxa"/>
+              <w:bottom w:w="0" w:type="dxa"/>
+              <w:right w:w="20" w:type="dxa"/>
+            </w:tcMar>
+            <w:vAlign w:val="center"/>
+          </w:tcPr>
+          <w:p>
+            <w:pPr>
+              <w:widowControl w:val="0"/>
+              <w:pBdr>
+                <w:top w:val="nil"/>
+                <w:left w:val="nil"/>
+                <w:bottom w:val="nil"/>
+                <w:right w:val="nil"/>
+                <w:between w:val="nil"/>
+              </w:pBdr>
+              <w:suppressAutoHyphens/>
+              <w:spacing w:after="0" w:line="240" w:lineRule="auto"/>
+              <w:jc w:val="center"/>
+              <w:rPr>
+                <w:color w:val="000000"/>
+                <w:kern w:val="1"/>
+                <w:sz w:val="24"/>
+                <w:szCs w:val="24"/>
+                <w:lang w:eastAsia="zh-CN"/>
+              </w:rPr>
+            </w:pPr>
+            <w:r>
+              <w:rPr>
+                <w:color w:val="000000"/>
+                <w:kern w:val="1"/>
+                <w:sz w:val="24"/>
+                <w:szCs w:val="24"/>
+                <w:lang w:eastAsia="zh-CN"/>
+              </w:rPr>
+              <w:t>Grande</w:t>
+            </w:r>
+          </w:p>
+        </w:tc>
+        <w:tc>
+          <w:tcPr>
+            <w:tcW w:w="879" w:type="dxa"/>
+            <w:tcBorders>
+              <w:top w:val="single" w:sz="4" w:space="0" w:color="auto"/>
+              <w:left w:val="single" w:sz="4" w:space="0" w:color="auto"/>
+              <w:bottom w:val="single" w:sz="4" w:space="0" w:color="auto"/>
+              <w:right w:val="single" w:sz="4" w:space="0" w:color="auto"/>
+              <w:tl2br w:val="nil"/>
+              <w:tr2bl w:val="nil"/>
+            </w:tcBorders>
+            <w:shd w:val="clear" w:color="auto" w:fill="auto"/>
+            <w:tcMar>
+              <w:top w:w="0" w:type="dxa"/>
+              <w:left w:w="20" w:type="dxa"/>
+              <w:bottom w:w="0" w:type="dxa"/>
+              <w:right w:w="20" w:type="dxa"/>
+            </w:tcMar>
+            <w:vAlign w:val="center"/>
+          </w:tcPr>
+          <w:p>
+            <w:pPr>
+              <w:widowControl w:val="0"/>
+              <w:pBdr>
+                <w:top w:val="nil"/>
+                <w:left w:val="nil"/>
+                <w:bottom w:val="nil"/>
+                <w:right w:val="nil"/>
+                <w:between w:val="nil"/>
+              </w:pBdr>
+              <w:suppressAutoHyphens/>
+              <w:spacing w:after="0" w:line="240" w:lineRule="auto"/>
+              <w:jc w:val="center"/>
+              <w:rPr>
+                <w:color w:val="000000"/>
+                <w:kern w:val="1"/>
+                <w:sz w:val="24"/>
+                <w:szCs w:val="24"/>
+                <w:lang w:eastAsia="zh-CN"/>
+              </w:rPr>
+            </w:pPr>
+            <w:r>
+              <w:rPr>
+                <w:color w:val="000000"/>
+                <w:kern w:val="1"/>
+                <w:sz w:val="24"/>
+                <w:szCs w:val="24"/>
+                <w:lang w:eastAsia="zh-CN"/>
+              </w:rPr>
+              <w:t>21</w:t>
+            </w:r>
+          </w:p>
+        </w:tc>
+        <w:tc>
+          <w:tcPr>
+            <w:tcW w:w="1607" w:type="dxa"/>
+            <w:tcBorders>
+              <w:top w:val="single" w:sz="4" w:space="0" w:color="auto"/>
+              <w:left w:val="single" w:sz="4" w:space="0" w:color="auto"/>
+              <w:bottom w:val="single" w:sz="4" w:space="0" w:color="auto"/>
+              <w:right w:val="single" w:sz="4" w:space="0" w:color="auto"/>
+              <w:tl2br w:val="nil"/>
+              <w:tr2bl w:val="nil"/>
+            </w:tcBorders>
+            <w:shd w:val="clear" w:color="auto" w:fill="auto"/>
+            <w:tcMar>
+              <w:top w:w="0" w:type="dxa"/>
+              <w:left w:w="20" w:type="dxa"/>
+              <w:bottom w:w="0" w:type="dxa"/>
+              <w:right w:w="20" w:type="dxa"/>
+            </w:tcMar>
+            <w:vAlign w:val="center"/>
+          </w:tcPr>
+          <w:p>
+            <w:pPr>
+              <w:widowControl w:val="0"/>
+              <w:pBdr>
+                <w:top w:val="nil"/>
+                <w:left w:val="nil"/>
+                <w:bottom w:val="nil"/>
+                <w:right w:val="nil"/>
+                <w:between w:val="nil"/>
+              </w:pBdr>
+              <w:suppressAutoHyphens/>
+              <w:spacing w:after="0" w:line="240" w:lineRule="auto"/>
+              <w:jc w:val="center"/>
+              <w:rPr>
+                <w:color w:val="000000"/>
+                <w:kern w:val="1"/>
+                <w:sz w:val="24"/>
+                <w:szCs w:val="24"/>
+                <w:lang w:eastAsia="zh-CN"/>
+              </w:rPr>
+            </w:pPr>
+            <w:r>
+              <w:rPr>
+                <w:color w:val="000000"/>
+                <w:kern w:val="1"/>
+                <w:sz w:val="24"/>
+                <w:szCs w:val="24"/>
+                <w:lang w:eastAsia="zh-CN"/>
+              </w:rPr>
+              <w:t>2</w:t>
+            </w:r>
+          </w:p>
+        </w:tc>
+      </w:tr>
+      <w:tr>
+        <w:trPr>
+          <w:trHeight w:val="639"/>
+        </w:trPr>
+        <w:tc>
+          <w:tcPr>
+            <w:tcW w:w="1623" w:type="dxa"/>
+            <w:tcBorders>
+              <w:top w:val="single" w:sz="4" w:space="0" w:color="auto"/>
+              <w:left w:val="single" w:sz="4" w:space="0" w:color="auto"/>
+              <w:bottom w:val="single" w:sz="4" w:space="0" w:color="auto"/>
+              <w:right w:val="single" w:sz="4" w:space="0" w:color="auto"/>
+              <w:tl2br w:val="nil"/>
+              <w:tr2bl w:val="nil"/>
+            </w:tcBorders>
+            <w:shd w:val="clear" w:color="auto" w:fill="auto"/>
+            <w:tcMar>
+              <w:top w:w="0" w:type="dxa"/>
+              <w:left w:w="20" w:type="dxa"/>
+              <w:bottom w:w="0" w:type="dxa"/>
+              <w:right w:w="20" w:type="dxa"/>
+            </w:tcMar>
+            <w:vAlign w:val="center"/>
+          </w:tcPr>
+          <w:p>
+            <w:pPr>
+              <w:widowControl w:val="0"/>
+              <w:pBdr>
+                <w:top w:val="nil"/>
+                <w:left w:val="nil"/>
+                <w:bottom w:val="nil"/>
+                <w:right w:val="nil"/>
+                <w:between w:val="nil"/>
+              </w:pBdr>
+              <w:suppressAutoHyphens/>
+              <w:spacing w:after="0" w:line="240" w:lineRule="auto"/>
+              <w:jc w:val="center"/>
+              <w:rPr>
+                <w:color w:val="000000"/>
+                <w:kern w:val="1"/>
+                <w:sz w:val="24"/>
+                <w:szCs w:val="24"/>
+                <w:lang w:eastAsia="zh-CN"/>
+              </w:rPr>
+            </w:pPr>
+            <w:r>
+              <w:rPr>
+                <w:color w:val="000000"/>
+                <w:kern w:val="1"/>
+                <w:sz w:val="24"/>
+                <w:szCs w:val="24"/>
+                <w:lang w:eastAsia="zh-CN"/>
+              </w:rPr>
+              <w:t>Script banco de dados</w:t>
+            </w:r>
+          </w:p>
+        </w:tc>
+        <w:tc>
+          <w:tcPr>
+            <w:tcW w:w="1933" w:type="dxa"/>
+            <w:tcBorders>
+              <w:top w:val="single" w:sz="4" w:space="0" w:color="auto"/>
+              <w:left w:val="single" w:sz="4" w:space="0" w:color="auto"/>
+              <w:bottom w:val="single" w:sz="4" w:space="0" w:color="auto"/>
+              <w:right w:val="single" w:sz="4" w:space="0" w:color="auto"/>
+              <w:tl2br w:val="nil"/>
+              <w:tr2bl w:val="nil"/>
+            </w:tcBorders>
+            <w:shd w:val="clear" w:color="auto" w:fill="auto"/>
+            <w:tcMar>
+              <w:top w:w="0" w:type="dxa"/>
+              <w:left w:w="20" w:type="dxa"/>
+              <w:bottom w:w="0" w:type="dxa"/>
+              <w:right w:w="20" w:type="dxa"/>
+            </w:tcMar>
+            <w:vAlign w:val="center"/>
+          </w:tcPr>
+          <w:p>
+            <w:pPr>
+              <w:widowControl w:val="0"/>
+              <w:pBdr>
+                <w:top w:val="nil"/>
+                <w:left w:val="nil"/>
+                <w:bottom w:val="nil"/>
+                <w:right w:val="nil"/>
+                <w:between w:val="nil"/>
+              </w:pBdr>
+              <w:suppressAutoHyphens/>
+              <w:spacing w:after="0" w:line="240" w:lineRule="auto"/>
+              <w:jc w:val="center"/>
+              <w:rPr>
+                <w:color w:val="000000"/>
+                <w:kern w:val="1"/>
+                <w:sz w:val="24"/>
+                <w:szCs w:val="24"/>
+                <w:lang w:eastAsia="zh-CN"/>
+              </w:rPr>
+            </w:pPr>
+            <w:r>
+              <w:rPr>
+                <w:color w:val="000000"/>
+                <w:kern w:val="1"/>
+                <w:sz w:val="24"/>
+                <w:szCs w:val="24"/>
+                <w:lang w:eastAsia="zh-CN"/>
+              </w:rPr>
+              <w:t>Fazer o código do banco de dados</w:t>
+            </w:r>
+          </w:p>
+        </w:tc>
+        <w:tc>
+          <w:tcPr>
+            <w:tcW w:w="1781" w:type="dxa"/>
+            <w:tcBorders>
+              <w:top w:val="single" w:sz="4" w:space="0" w:color="auto"/>
+              <w:left w:val="single" w:sz="4" w:space="0" w:color="auto"/>
+              <w:bottom w:val="single" w:sz="4" w:space="0" w:color="auto"/>
+              <w:right w:val="single" w:sz="4" w:space="0" w:color="auto"/>
+              <w:tl2br w:val="nil"/>
+              <w:tr2bl w:val="nil"/>
+            </w:tcBorders>
+            <w:shd w:val="clear" w:color="auto" w:fill="auto"/>
+            <w:tcMar>
+              <w:top w:w="0" w:type="dxa"/>
+              <w:left w:w="20" w:type="dxa"/>
+              <w:bottom w:w="0" w:type="dxa"/>
+              <w:right w:w="20" w:type="dxa"/>
+            </w:tcMar>
+            <w:vAlign w:val="center"/>
+          </w:tcPr>
+          <w:p>
+            <w:pPr>
+              <w:widowControl w:val="0"/>
+              <w:pBdr>
+                <w:top w:val="nil"/>
+                <w:left w:val="nil"/>
+                <w:bottom w:val="nil"/>
+                <w:right w:val="nil"/>
+                <w:between w:val="nil"/>
+              </w:pBdr>
+              <w:suppressAutoHyphens/>
+              <w:spacing w:after="0" w:line="240" w:lineRule="auto"/>
+              <w:jc w:val="center"/>
+              <w:rPr>
+                <w:color w:val="000000"/>
+                <w:kern w:val="1"/>
+                <w:sz w:val="24"/>
+                <w:szCs w:val="24"/>
+                <w:lang w:eastAsia="zh-CN"/>
+              </w:rPr>
+            </w:pPr>
+            <w:r>
+              <w:rPr>
+                <w:color w:val="000000"/>
+                <w:kern w:val="1"/>
+                <w:sz w:val="24"/>
+                <w:szCs w:val="24"/>
+                <w:lang w:eastAsia="zh-CN"/>
+              </w:rPr>
+              <w:t>Essencial</w:t>
+            </w:r>
+          </w:p>
+        </w:tc>
+        <w:tc>
+          <w:tcPr>
+            <w:tcW w:w="1266" w:type="dxa"/>
+            <w:tcBorders>
+              <w:top w:val="single" w:sz="4" w:space="0" w:color="auto"/>
+              <w:left w:val="single" w:sz="4" w:space="0" w:color="auto"/>
+              <w:bottom w:val="single" w:sz="4" w:space="0" w:color="auto"/>
+              <w:right w:val="single" w:sz="4" w:space="0" w:color="auto"/>
+              <w:tl2br w:val="nil"/>
+              <w:tr2bl w:val="nil"/>
+            </w:tcBorders>
+            <w:shd w:val="clear" w:color="auto" w:fill="auto"/>
+            <w:tcMar>
+              <w:top w:w="0" w:type="dxa"/>
+              <w:left w:w="20" w:type="dxa"/>
+              <w:bottom w:w="0" w:type="dxa"/>
+              <w:right w:w="20" w:type="dxa"/>
+            </w:tcMar>
+            <w:vAlign w:val="center"/>
+          </w:tcPr>
+          <w:p>
+            <w:pPr>
+              <w:widowControl w:val="0"/>
+              <w:pBdr>
+                <w:top w:val="nil"/>
+                <w:left w:val="nil"/>
+                <w:bottom w:val="nil"/>
+                <w:right w:val="nil"/>
+                <w:between w:val="nil"/>
+              </w:pBdr>
+              <w:suppressAutoHyphens/>
+              <w:spacing w:after="0" w:line="240" w:lineRule="auto"/>
+              <w:jc w:val="center"/>
+              <w:rPr>
+                <w:color w:val="000000"/>
+                <w:kern w:val="1"/>
+                <w:sz w:val="24"/>
+                <w:szCs w:val="24"/>
+                <w:lang w:eastAsia="zh-CN"/>
+              </w:rPr>
+            </w:pPr>
+            <w:r>
+              <w:rPr>
+                <w:color w:val="000000"/>
+                <w:kern w:val="1"/>
+                <w:sz w:val="24"/>
+                <w:szCs w:val="24"/>
+                <w:lang w:eastAsia="zh-CN"/>
+              </w:rPr>
+              <w:t>Grande</w:t>
+            </w:r>
+          </w:p>
+        </w:tc>
+        <w:tc>
+          <w:tcPr>
+            <w:tcW w:w="879" w:type="dxa"/>
+            <w:tcBorders>
+              <w:top w:val="single" w:sz="4" w:space="0" w:color="auto"/>
+              <w:left w:val="single" w:sz="4" w:space="0" w:color="auto"/>
+              <w:bottom w:val="single" w:sz="4" w:space="0" w:color="auto"/>
+              <w:right w:val="single" w:sz="4" w:space="0" w:color="auto"/>
+              <w:tl2br w:val="nil"/>
+              <w:tr2bl w:val="nil"/>
+            </w:tcBorders>
+            <w:shd w:val="clear" w:color="auto" w:fill="auto"/>
+            <w:tcMar>
+              <w:top w:w="0" w:type="dxa"/>
+              <w:left w:w="20" w:type="dxa"/>
+              <w:bottom w:w="0" w:type="dxa"/>
+              <w:right w:w="20" w:type="dxa"/>
+            </w:tcMar>
+            <w:vAlign w:val="center"/>
+          </w:tcPr>
+          <w:p>
+            <w:pPr>
+              <w:widowControl w:val="0"/>
+              <w:pBdr>
+                <w:top w:val="nil"/>
+                <w:left w:val="nil"/>
+                <w:bottom w:val="nil"/>
+                <w:right w:val="nil"/>
+                <w:between w:val="nil"/>
+              </w:pBdr>
+              <w:suppressAutoHyphens/>
+              <w:spacing w:after="0" w:line="240" w:lineRule="auto"/>
+              <w:jc w:val="center"/>
+              <w:rPr>
+                <w:color w:val="000000"/>
+                <w:kern w:val="1"/>
+                <w:sz w:val="24"/>
+                <w:szCs w:val="24"/>
+                <w:lang w:eastAsia="zh-CN"/>
+              </w:rPr>
+            </w:pPr>
+            <w:r>
+              <w:rPr>
+                <w:color w:val="000000"/>
+                <w:kern w:val="1"/>
+                <w:sz w:val="24"/>
+                <w:szCs w:val="24"/>
+                <w:lang w:eastAsia="zh-CN"/>
+              </w:rPr>
+              <w:t>21</w:t>
+            </w:r>
+          </w:p>
+        </w:tc>
+        <w:tc>
+          <w:tcPr>
+            <w:tcW w:w="1607" w:type="dxa"/>
+            <w:tcBorders>
+              <w:top w:val="single" w:sz="4" w:space="0" w:color="auto"/>
+              <w:left w:val="single" w:sz="4" w:space="0" w:color="auto"/>
+              <w:bottom w:val="single" w:sz="4" w:space="0" w:color="auto"/>
+              <w:right w:val="single" w:sz="4" w:space="0" w:color="auto"/>
+              <w:tl2br w:val="nil"/>
+              <w:tr2bl w:val="nil"/>
+            </w:tcBorders>
+            <w:shd w:val="clear" w:color="auto" w:fill="auto"/>
+            <w:tcMar>
+              <w:top w:w="0" w:type="dxa"/>
+              <w:left w:w="20" w:type="dxa"/>
+              <w:bottom w:w="0" w:type="dxa"/>
+              <w:right w:w="20" w:type="dxa"/>
+            </w:tcMar>
+            <w:vAlign w:val="center"/>
+          </w:tcPr>
+          <w:p>
+            <w:pPr>
+              <w:widowControl w:val="0"/>
+              <w:pBdr>
+                <w:top w:val="nil"/>
+                <w:left w:val="nil"/>
+                <w:bottom w:val="nil"/>
+                <w:right w:val="nil"/>
+                <w:between w:val="nil"/>
+              </w:pBdr>
+              <w:suppressAutoHyphens/>
+              <w:spacing w:after="0" w:line="240" w:lineRule="auto"/>
+              <w:jc w:val="center"/>
+              <w:rPr>
+                <w:color w:val="000000"/>
+                <w:kern w:val="1"/>
+                <w:sz w:val="24"/>
+                <w:szCs w:val="24"/>
+                <w:lang w:eastAsia="zh-CN"/>
+              </w:rPr>
+            </w:pPr>
+            <w:r>
+              <w:rPr>
+                <w:color w:val="000000"/>
+                <w:kern w:val="1"/>
+                <w:sz w:val="24"/>
+                <w:szCs w:val="24"/>
+                <w:lang w:eastAsia="zh-CN"/>
+              </w:rPr>
+              <w:t>2</w:t>
+            </w:r>
+          </w:p>
+        </w:tc>
+      </w:tr>
+      <w:tr>
+        <w:trPr>
+          <w:trHeight w:val="639"/>
+        </w:trPr>
+        <w:tc>
+          <w:tcPr>
+            <w:tcW w:w="1623" w:type="dxa"/>
+            <w:tcBorders>
+              <w:top w:val="single" w:sz="4" w:space="0" w:color="auto"/>
+              <w:left w:val="single" w:sz="4" w:space="0" w:color="auto"/>
+              <w:bottom w:val="single" w:sz="4" w:space="0" w:color="auto"/>
+              <w:right w:val="single" w:sz="4" w:space="0" w:color="auto"/>
+              <w:tl2br w:val="nil"/>
+              <w:tr2bl w:val="nil"/>
+            </w:tcBorders>
+            <w:shd w:val="clear" w:color="auto" w:fill="auto"/>
+            <w:tcMar>
+              <w:top w:w="0" w:type="dxa"/>
+              <w:left w:w="20" w:type="dxa"/>
+              <w:bottom w:w="0" w:type="dxa"/>
+              <w:right w:w="20" w:type="dxa"/>
+            </w:tcMar>
+            <w:vAlign w:val="center"/>
+          </w:tcPr>
+          <w:p>
+            <w:pPr>
+              <w:widowControl w:val="0"/>
+              <w:pBdr>
+                <w:top w:val="nil"/>
+                <w:left w:val="nil"/>
+                <w:bottom w:val="nil"/>
+                <w:right w:val="nil"/>
+                <w:between w:val="nil"/>
+              </w:pBdr>
+              <w:suppressAutoHyphens/>
+              <w:spacing w:after="0" w:line="240" w:lineRule="auto"/>
+              <w:jc w:val="center"/>
+              <w:rPr>
+                <w:color w:val="000000"/>
+                <w:kern w:val="1"/>
+                <w:sz w:val="24"/>
+                <w:szCs w:val="24"/>
+                <w:lang w:eastAsia="zh-CN"/>
+              </w:rPr>
+            </w:pPr>
+            <w:r>
+              <w:rPr>
+                <w:color w:val="000000"/>
+                <w:kern w:val="1"/>
+                <w:sz w:val="24"/>
+                <w:szCs w:val="24"/>
+                <w:lang w:eastAsia="zh-CN"/>
+              </w:rPr>
+              <w:t>Front-</w:t>
+            </w:r>
+            <w:proofErr w:type="spellStart"/>
+            <w:r>
+              <w:rPr>
+                <w:color w:val="000000"/>
+                <w:kern w:val="1"/>
+                <w:sz w:val="24"/>
+                <w:szCs w:val="24"/>
+                <w:lang w:eastAsia="zh-CN"/>
+              </w:rPr>
+              <w:t>end</w:t>
+            </w:r>
+            <w:proofErr w:type="spellEnd"/>
+            <w:r>
+              <w:rPr>
+                <w:color w:val="000000"/>
+                <w:kern w:val="1"/>
+                <w:sz w:val="24"/>
+                <w:szCs w:val="24"/>
+                <w:lang w:eastAsia="zh-CN"/>
+              </w:rPr>
+              <w:t xml:space="preserve"> do site</w:t>
+            </w:r>
+          </w:p>
+        </w:tc>
+        <w:tc>
+          <w:tcPr>
+            <w:tcW w:w="1933" w:type="dxa"/>
+            <w:tcBorders>
+              <w:top w:val="single" w:sz="4" w:space="0" w:color="auto"/>
+              <w:left w:val="single" w:sz="4" w:space="0" w:color="auto"/>
+              <w:bottom w:val="single" w:sz="4" w:space="0" w:color="auto"/>
+              <w:right w:val="single" w:sz="4" w:space="0" w:color="auto"/>
+              <w:tl2br w:val="nil"/>
+              <w:tr2bl w:val="nil"/>
+            </w:tcBorders>
+            <w:shd w:val="clear" w:color="auto" w:fill="auto"/>
+            <w:tcMar>
+              <w:top w:w="0" w:type="dxa"/>
+              <w:left w:w="20" w:type="dxa"/>
+              <w:bottom w:w="0" w:type="dxa"/>
+              <w:right w:w="20" w:type="dxa"/>
+            </w:tcMar>
+            <w:vAlign w:val="center"/>
+          </w:tcPr>
+          <w:p>
+            <w:pPr>
+              <w:widowControl w:val="0"/>
+              <w:pBdr>
+                <w:top w:val="nil"/>
+                <w:left w:val="nil"/>
+                <w:bottom w:val="nil"/>
+                <w:right w:val="nil"/>
+                <w:between w:val="nil"/>
+              </w:pBdr>
+              <w:suppressAutoHyphens/>
+              <w:spacing w:after="0" w:line="240" w:lineRule="auto"/>
+              <w:jc w:val="center"/>
+              <w:rPr>
+                <w:color w:val="000000"/>
+                <w:kern w:val="1"/>
+                <w:sz w:val="24"/>
+                <w:szCs w:val="24"/>
+                <w:lang w:eastAsia="zh-CN"/>
+              </w:rPr>
+            </w:pPr>
+            <w:r>
+              <w:rPr>
+                <w:color w:val="000000"/>
+                <w:kern w:val="1"/>
+                <w:sz w:val="24"/>
+                <w:szCs w:val="24"/>
+                <w:lang w:eastAsia="zh-CN"/>
+              </w:rPr>
+              <w:t>Fazer o front-</w:t>
+            </w:r>
+            <w:proofErr w:type="spellStart"/>
+            <w:r>
+              <w:rPr>
+                <w:color w:val="000000"/>
+                <w:kern w:val="1"/>
+                <w:sz w:val="24"/>
+                <w:szCs w:val="24"/>
+                <w:lang w:eastAsia="zh-CN"/>
+              </w:rPr>
+              <w:t>end</w:t>
+            </w:r>
+            <w:proofErr w:type="spellEnd"/>
+            <w:r>
+              <w:rPr>
+                <w:color w:val="000000"/>
+                <w:kern w:val="1"/>
+                <w:sz w:val="24"/>
+                <w:szCs w:val="24"/>
+                <w:lang w:eastAsia="zh-CN"/>
+              </w:rPr>
+              <w:t xml:space="preserve"> do site</w:t>
+            </w:r>
+          </w:p>
+        </w:tc>
+        <w:tc>
+          <w:tcPr>
+            <w:tcW w:w="1781" w:type="dxa"/>
+            <w:tcBorders>
+              <w:top w:val="single" w:sz="4" w:space="0" w:color="auto"/>
+              <w:left w:val="single" w:sz="4" w:space="0" w:color="auto"/>
+              <w:bottom w:val="single" w:sz="4" w:space="0" w:color="auto"/>
+              <w:right w:val="single" w:sz="4" w:space="0" w:color="auto"/>
+              <w:tl2br w:val="nil"/>
+              <w:tr2bl w:val="nil"/>
+            </w:tcBorders>
+            <w:shd w:val="clear" w:color="auto" w:fill="auto"/>
+            <w:tcMar>
+              <w:top w:w="0" w:type="dxa"/>
+              <w:left w:w="20" w:type="dxa"/>
+              <w:bottom w:w="0" w:type="dxa"/>
+              <w:right w:w="20" w:type="dxa"/>
+            </w:tcMar>
+            <w:vAlign w:val="center"/>
+          </w:tcPr>
+          <w:p>
+            <w:pPr>
+              <w:widowControl w:val="0"/>
+              <w:pBdr>
+                <w:top w:val="nil"/>
+                <w:left w:val="nil"/>
+                <w:bottom w:val="nil"/>
+                <w:right w:val="nil"/>
+                <w:between w:val="nil"/>
+              </w:pBdr>
+              <w:suppressAutoHyphens/>
+              <w:spacing w:after="0" w:line="240" w:lineRule="auto"/>
+              <w:jc w:val="center"/>
+              <w:rPr>
+                <w:color w:val="000000"/>
+                <w:kern w:val="1"/>
+                <w:sz w:val="24"/>
+                <w:szCs w:val="24"/>
+                <w:lang w:eastAsia="zh-CN"/>
+              </w:rPr>
+            </w:pPr>
+            <w:r>
+              <w:rPr>
+                <w:color w:val="000000"/>
+                <w:kern w:val="1"/>
+                <w:sz w:val="24"/>
+                <w:szCs w:val="24"/>
+                <w:lang w:eastAsia="zh-CN"/>
+              </w:rPr>
+              <w:t>Essencial</w:t>
+            </w:r>
+          </w:p>
+        </w:tc>
+        <w:tc>
+          <w:tcPr>
+            <w:tcW w:w="1266" w:type="dxa"/>
+            <w:tcBorders>
+              <w:top w:val="single" w:sz="4" w:space="0" w:color="auto"/>
+              <w:left w:val="single" w:sz="4" w:space="0" w:color="auto"/>
+              <w:bottom w:val="single" w:sz="4" w:space="0" w:color="auto"/>
+              <w:right w:val="single" w:sz="4" w:space="0" w:color="auto"/>
+              <w:tl2br w:val="nil"/>
+              <w:tr2bl w:val="nil"/>
+            </w:tcBorders>
+            <w:shd w:val="clear" w:color="auto" w:fill="auto"/>
+            <w:tcMar>
+              <w:top w:w="0" w:type="dxa"/>
+              <w:left w:w="20" w:type="dxa"/>
+              <w:bottom w:w="0" w:type="dxa"/>
+              <w:right w:w="20" w:type="dxa"/>
+            </w:tcMar>
+            <w:vAlign w:val="center"/>
+          </w:tcPr>
+          <w:p>
+            <w:pPr>
+              <w:widowControl w:val="0"/>
+              <w:pBdr>
+                <w:top w:val="nil"/>
+                <w:left w:val="nil"/>
+                <w:bottom w:val="nil"/>
+                <w:right w:val="nil"/>
+                <w:between w:val="nil"/>
+              </w:pBdr>
+              <w:suppressAutoHyphens/>
+              <w:spacing w:after="0" w:line="240" w:lineRule="auto"/>
+              <w:jc w:val="center"/>
+              <w:rPr>
+                <w:color w:val="000000"/>
+                <w:kern w:val="1"/>
+                <w:sz w:val="24"/>
+                <w:szCs w:val="24"/>
+                <w:lang w:eastAsia="zh-CN"/>
+              </w:rPr>
+            </w:pPr>
+            <w:r>
+              <w:rPr>
+                <w:color w:val="000000"/>
+                <w:kern w:val="1"/>
+                <w:sz w:val="24"/>
+                <w:szCs w:val="24"/>
+                <w:lang w:eastAsia="zh-CN"/>
+              </w:rPr>
+              <w:t>Grande</w:t>
+            </w:r>
+          </w:p>
+        </w:tc>
+        <w:tc>
+          <w:tcPr>
+            <w:tcW w:w="879" w:type="dxa"/>
+            <w:tcBorders>
+              <w:top w:val="single" w:sz="4" w:space="0" w:color="auto"/>
+              <w:left w:val="single" w:sz="4" w:space="0" w:color="auto"/>
+              <w:bottom w:val="single" w:sz="4" w:space="0" w:color="auto"/>
+              <w:right w:val="single" w:sz="4" w:space="0" w:color="auto"/>
+              <w:tl2br w:val="nil"/>
+              <w:tr2bl w:val="nil"/>
+            </w:tcBorders>
+            <w:shd w:val="clear" w:color="auto" w:fill="auto"/>
+            <w:tcMar>
+              <w:top w:w="0" w:type="dxa"/>
+              <w:left w:w="20" w:type="dxa"/>
+              <w:bottom w:w="0" w:type="dxa"/>
+              <w:right w:w="20" w:type="dxa"/>
+            </w:tcMar>
+            <w:vAlign w:val="center"/>
+          </w:tcPr>
+          <w:p>
+            <w:pPr>
+              <w:widowControl w:val="0"/>
+              <w:pBdr>
+                <w:top w:val="nil"/>
+                <w:left w:val="nil"/>
+                <w:bottom w:val="nil"/>
+                <w:right w:val="nil"/>
+                <w:between w:val="nil"/>
+              </w:pBdr>
+              <w:suppressAutoHyphens/>
+              <w:spacing w:after="0" w:line="240" w:lineRule="auto"/>
+              <w:jc w:val="center"/>
+              <w:rPr>
+                <w:color w:val="000000"/>
+                <w:kern w:val="1"/>
+                <w:sz w:val="24"/>
+                <w:szCs w:val="24"/>
+                <w:lang w:eastAsia="zh-CN"/>
+              </w:rPr>
+            </w:pPr>
+            <w:r>
+              <w:rPr>
+                <w:color w:val="000000"/>
+                <w:kern w:val="1"/>
+                <w:sz w:val="24"/>
+                <w:szCs w:val="24"/>
+                <w:lang w:eastAsia="zh-CN"/>
+              </w:rPr>
+              <w:t>21</w:t>
+            </w:r>
+          </w:p>
+        </w:tc>
+        <w:tc>
+          <w:tcPr>
+            <w:tcW w:w="1607" w:type="dxa"/>
+            <w:tcBorders>
+              <w:top w:val="single" w:sz="4" w:space="0" w:color="auto"/>
+              <w:left w:val="single" w:sz="4" w:space="0" w:color="auto"/>
+              <w:bottom w:val="single" w:sz="4" w:space="0" w:color="auto"/>
+              <w:right w:val="single" w:sz="4" w:space="0" w:color="auto"/>
+              <w:tl2br w:val="nil"/>
+              <w:tr2bl w:val="nil"/>
+            </w:tcBorders>
+            <w:shd w:val="clear" w:color="auto" w:fill="auto"/>
+            <w:tcMar>
+              <w:top w:w="0" w:type="dxa"/>
+              <w:left w:w="20" w:type="dxa"/>
+              <w:bottom w:w="0" w:type="dxa"/>
+              <w:right w:w="20" w:type="dxa"/>
+            </w:tcMar>
+            <w:vAlign w:val="center"/>
+          </w:tcPr>
+          <w:p>
+            <w:pPr>
+              <w:widowControl w:val="0"/>
+              <w:pBdr>
+                <w:top w:val="nil"/>
+                <w:left w:val="nil"/>
+                <w:bottom w:val="nil"/>
+                <w:right w:val="nil"/>
+                <w:between w:val="nil"/>
+              </w:pBdr>
+              <w:suppressAutoHyphens/>
+              <w:spacing w:after="0" w:line="240" w:lineRule="auto"/>
+              <w:jc w:val="center"/>
+              <w:rPr>
+                <w:color w:val="000000"/>
+                <w:kern w:val="1"/>
+                <w:sz w:val="24"/>
+                <w:szCs w:val="24"/>
+                <w:lang w:eastAsia="zh-CN"/>
+              </w:rPr>
+            </w:pPr>
+            <w:r>
+              <w:rPr>
+                <w:color w:val="000000"/>
+                <w:kern w:val="1"/>
+                <w:sz w:val="24"/>
+                <w:szCs w:val="24"/>
+                <w:lang w:eastAsia="zh-CN"/>
+              </w:rPr>
+              <w:t>2</w:t>
+            </w:r>
+          </w:p>
+        </w:tc>
+      </w:tr>
+      <w:tr>
+        <w:trPr>
+          <w:trHeight w:val="639"/>
+        </w:trPr>
+        <w:tc>
+          <w:tcPr>
+            <w:tcW w:w="1623" w:type="dxa"/>
+            <w:tcBorders>
+              <w:top w:val="single" w:sz="4" w:space="0" w:color="auto"/>
+              <w:left w:val="single" w:sz="4" w:space="0" w:color="auto"/>
+              <w:bottom w:val="single" w:sz="4" w:space="0" w:color="auto"/>
+              <w:right w:val="single" w:sz="4" w:space="0" w:color="auto"/>
+              <w:tl2br w:val="nil"/>
+              <w:tr2bl w:val="nil"/>
+            </w:tcBorders>
+            <w:shd w:val="clear" w:color="auto" w:fill="auto"/>
+            <w:tcMar>
+              <w:top w:w="0" w:type="dxa"/>
+              <w:left w:w="20" w:type="dxa"/>
+              <w:bottom w:w="0" w:type="dxa"/>
+              <w:right w:w="20" w:type="dxa"/>
+            </w:tcMar>
+            <w:vAlign w:val="center"/>
+          </w:tcPr>
+          <w:p>
+            <w:pPr>
+              <w:widowControl w:val="0"/>
+              <w:pBdr>
+                <w:top w:val="nil"/>
+                <w:left w:val="nil"/>
+                <w:bottom w:val="nil"/>
+                <w:right w:val="nil"/>
+                <w:between w:val="nil"/>
+              </w:pBdr>
+              <w:suppressAutoHyphens/>
+              <w:spacing w:after="0" w:line="240" w:lineRule="auto"/>
+              <w:jc w:val="center"/>
+              <w:rPr>
+                <w:color w:val="000000"/>
+                <w:kern w:val="1"/>
+                <w:sz w:val="24"/>
+                <w:szCs w:val="24"/>
+                <w:lang w:eastAsia="zh-CN"/>
+              </w:rPr>
+            </w:pPr>
+            <w:r>
+              <w:rPr>
+                <w:color w:val="000000"/>
+                <w:kern w:val="1"/>
+                <w:sz w:val="24"/>
+                <w:szCs w:val="24"/>
+                <w:lang w:eastAsia="zh-CN"/>
+              </w:rPr>
+              <w:t>Back-</w:t>
+            </w:r>
+            <w:proofErr w:type="spellStart"/>
+            <w:r>
+              <w:rPr>
+                <w:color w:val="000000"/>
+                <w:kern w:val="1"/>
+                <w:sz w:val="24"/>
+                <w:szCs w:val="24"/>
+                <w:lang w:eastAsia="zh-CN"/>
+              </w:rPr>
+              <w:t>end</w:t>
+            </w:r>
+            <w:proofErr w:type="spellEnd"/>
+            <w:r>
+              <w:rPr>
+                <w:color w:val="000000"/>
+                <w:kern w:val="1"/>
+                <w:sz w:val="24"/>
+                <w:szCs w:val="24"/>
+                <w:lang w:eastAsia="zh-CN"/>
+              </w:rPr>
+              <w:t xml:space="preserve"> do site</w:t>
+            </w:r>
+          </w:p>
+        </w:tc>
+        <w:tc>
+          <w:tcPr>
+            <w:tcW w:w="1933" w:type="dxa"/>
+            <w:tcBorders>
+              <w:top w:val="single" w:sz="4" w:space="0" w:color="auto"/>
+              <w:left w:val="single" w:sz="4" w:space="0" w:color="auto"/>
+              <w:bottom w:val="single" w:sz="4" w:space="0" w:color="auto"/>
+              <w:right w:val="single" w:sz="4" w:space="0" w:color="auto"/>
+              <w:tl2br w:val="nil"/>
+              <w:tr2bl w:val="nil"/>
+            </w:tcBorders>
+            <w:shd w:val="clear" w:color="auto" w:fill="auto"/>
+            <w:tcMar>
+              <w:top w:w="0" w:type="dxa"/>
+              <w:left w:w="20" w:type="dxa"/>
+              <w:bottom w:w="0" w:type="dxa"/>
+              <w:right w:w="20" w:type="dxa"/>
+            </w:tcMar>
+            <w:vAlign w:val="center"/>
+          </w:tcPr>
+          <w:p>
+            <w:pPr>
+              <w:widowControl w:val="0"/>
+              <w:pBdr>
+                <w:top w:val="nil"/>
+                <w:left w:val="nil"/>
+                <w:bottom w:val="nil"/>
+                <w:right w:val="nil"/>
+                <w:between w:val="nil"/>
+              </w:pBdr>
+              <w:suppressAutoHyphens/>
+              <w:spacing w:after="0" w:line="240" w:lineRule="auto"/>
+              <w:jc w:val="center"/>
+              <w:rPr>
+                <w:color w:val="000000"/>
+                <w:kern w:val="1"/>
+                <w:sz w:val="24"/>
+                <w:szCs w:val="24"/>
+                <w:lang w:eastAsia="zh-CN"/>
+              </w:rPr>
+            </w:pPr>
+            <w:r>
+              <w:rPr>
+                <w:color w:val="000000"/>
+                <w:kern w:val="1"/>
+                <w:sz w:val="24"/>
+                <w:szCs w:val="24"/>
+                <w:lang w:eastAsia="zh-CN"/>
+              </w:rPr>
+              <w:t xml:space="preserve">Fazer o </w:t>
+            </w:r>
+            <w:proofErr w:type="spellStart"/>
+            <w:r>
+              <w:rPr>
+                <w:color w:val="000000"/>
+                <w:kern w:val="1"/>
+                <w:sz w:val="24"/>
+                <w:szCs w:val="24"/>
+                <w:lang w:eastAsia="zh-CN"/>
+              </w:rPr>
+              <w:t>back-end</w:t>
+            </w:r>
+            <w:proofErr w:type="spellEnd"/>
+            <w:r>
+              <w:rPr>
+                <w:color w:val="000000"/>
+                <w:kern w:val="1"/>
+                <w:sz w:val="24"/>
+                <w:szCs w:val="24"/>
+                <w:lang w:eastAsia="zh-CN"/>
+              </w:rPr>
+              <w:t xml:space="preserve"> do site </w:t>
+            </w:r>
+          </w:p>
+        </w:tc>
+        <w:tc>
+          <w:tcPr>
+            <w:tcW w:w="1781" w:type="dxa"/>
+            <w:tcBorders>
+              <w:top w:val="single" w:sz="4" w:space="0" w:color="auto"/>
+              <w:left w:val="single" w:sz="4" w:space="0" w:color="auto"/>
+              <w:bottom w:val="single" w:sz="4" w:space="0" w:color="auto"/>
+              <w:right w:val="single" w:sz="4" w:space="0" w:color="auto"/>
+              <w:tl2br w:val="nil"/>
+              <w:tr2bl w:val="nil"/>
+            </w:tcBorders>
+            <w:shd w:val="clear" w:color="auto" w:fill="auto"/>
+            <w:tcMar>
+              <w:top w:w="0" w:type="dxa"/>
+              <w:left w:w="20" w:type="dxa"/>
+              <w:bottom w:w="0" w:type="dxa"/>
+              <w:right w:w="20" w:type="dxa"/>
+            </w:tcMar>
+            <w:vAlign w:val="center"/>
+          </w:tcPr>
+          <w:p>
+            <w:pPr>
+              <w:widowControl w:val="0"/>
+              <w:pBdr>
+                <w:top w:val="nil"/>
+                <w:left w:val="nil"/>
+                <w:bottom w:val="nil"/>
+                <w:right w:val="nil"/>
+                <w:between w:val="nil"/>
+              </w:pBdr>
+              <w:suppressAutoHyphens/>
+              <w:spacing w:after="0" w:line="240" w:lineRule="auto"/>
+              <w:jc w:val="center"/>
+              <w:rPr>
+                <w:color w:val="000000"/>
+                <w:kern w:val="1"/>
+                <w:sz w:val="24"/>
+                <w:szCs w:val="24"/>
+                <w:lang w:eastAsia="zh-CN"/>
+              </w:rPr>
+            </w:pPr>
+            <w:r>
+              <w:rPr>
+                <w:color w:val="000000"/>
+                <w:kern w:val="1"/>
+                <w:sz w:val="24"/>
+                <w:szCs w:val="24"/>
+                <w:lang w:eastAsia="zh-CN"/>
+              </w:rPr>
+              <w:t>Essencial</w:t>
+            </w:r>
+          </w:p>
+        </w:tc>
+        <w:tc>
+          <w:tcPr>
+            <w:tcW w:w="1266" w:type="dxa"/>
+            <w:tcBorders>
+              <w:top w:val="single" w:sz="4" w:space="0" w:color="auto"/>
+              <w:left w:val="single" w:sz="4" w:space="0" w:color="auto"/>
+              <w:bottom w:val="single" w:sz="4" w:space="0" w:color="auto"/>
+              <w:right w:val="single" w:sz="4" w:space="0" w:color="auto"/>
+              <w:tl2br w:val="nil"/>
+              <w:tr2bl w:val="nil"/>
+            </w:tcBorders>
+            <w:shd w:val="clear" w:color="auto" w:fill="auto"/>
+            <w:tcMar>
+              <w:top w:w="0" w:type="dxa"/>
+              <w:left w:w="20" w:type="dxa"/>
+              <w:bottom w:w="0" w:type="dxa"/>
+              <w:right w:w="20" w:type="dxa"/>
+            </w:tcMar>
+            <w:vAlign w:val="center"/>
+          </w:tcPr>
+          <w:p>
+            <w:pPr>
+              <w:widowControl w:val="0"/>
+              <w:pBdr>
+                <w:top w:val="nil"/>
+                <w:left w:val="nil"/>
+                <w:bottom w:val="nil"/>
+                <w:right w:val="nil"/>
+                <w:between w:val="nil"/>
+              </w:pBdr>
+              <w:suppressAutoHyphens/>
+              <w:spacing w:after="0" w:line="240" w:lineRule="auto"/>
+              <w:jc w:val="center"/>
+              <w:rPr>
+                <w:color w:val="000000"/>
+                <w:kern w:val="1"/>
+                <w:sz w:val="24"/>
+                <w:szCs w:val="24"/>
+                <w:lang w:eastAsia="zh-CN"/>
+              </w:rPr>
+            </w:pPr>
+            <w:r>
+              <w:rPr>
+                <w:color w:val="000000"/>
+                <w:kern w:val="1"/>
+                <w:sz w:val="24"/>
+                <w:szCs w:val="24"/>
+                <w:lang w:eastAsia="zh-CN"/>
+              </w:rPr>
+              <w:t>Grande</w:t>
+            </w:r>
+          </w:p>
+        </w:tc>
+        <w:tc>
+          <w:tcPr>
+            <w:tcW w:w="879" w:type="dxa"/>
+            <w:tcBorders>
+              <w:top w:val="single" w:sz="4" w:space="0" w:color="auto"/>
+              <w:left w:val="single" w:sz="4" w:space="0" w:color="auto"/>
+              <w:bottom w:val="single" w:sz="4" w:space="0" w:color="auto"/>
+              <w:right w:val="single" w:sz="4" w:space="0" w:color="auto"/>
+              <w:tl2br w:val="nil"/>
+              <w:tr2bl w:val="nil"/>
+            </w:tcBorders>
+            <w:shd w:val="clear" w:color="auto" w:fill="auto"/>
+            <w:tcMar>
+              <w:top w:w="0" w:type="dxa"/>
+              <w:left w:w="20" w:type="dxa"/>
+              <w:bottom w:w="0" w:type="dxa"/>
+              <w:right w:w="20" w:type="dxa"/>
+            </w:tcMar>
+            <w:vAlign w:val="center"/>
+          </w:tcPr>
+          <w:p>
+            <w:pPr>
+              <w:widowControl w:val="0"/>
+              <w:pBdr>
+                <w:top w:val="nil"/>
+                <w:left w:val="nil"/>
+                <w:bottom w:val="nil"/>
+                <w:right w:val="nil"/>
+                <w:between w:val="nil"/>
+              </w:pBdr>
+              <w:suppressAutoHyphens/>
+              <w:spacing w:after="0" w:line="240" w:lineRule="auto"/>
+              <w:jc w:val="center"/>
+              <w:rPr>
+                <w:color w:val="000000"/>
+                <w:kern w:val="1"/>
+                <w:sz w:val="24"/>
+                <w:szCs w:val="24"/>
+                <w:lang w:eastAsia="zh-CN"/>
+              </w:rPr>
+            </w:pPr>
+            <w:r>
+              <w:rPr>
+                <w:color w:val="000000"/>
+                <w:kern w:val="1"/>
+                <w:sz w:val="24"/>
+                <w:szCs w:val="24"/>
+                <w:lang w:eastAsia="zh-CN"/>
+              </w:rPr>
+              <w:t>21</w:t>
+            </w:r>
+          </w:p>
+        </w:tc>
+        <w:tc>
+          <w:tcPr>
+            <w:tcW w:w="1607" w:type="dxa"/>
+            <w:tcBorders>
+              <w:top w:val="single" w:sz="4" w:space="0" w:color="auto"/>
+              <w:left w:val="single" w:sz="4" w:space="0" w:color="auto"/>
+              <w:bottom w:val="single" w:sz="4" w:space="0" w:color="auto"/>
+              <w:right w:val="single" w:sz="4" w:space="0" w:color="auto"/>
+              <w:tl2br w:val="nil"/>
+              <w:tr2bl w:val="nil"/>
+            </w:tcBorders>
+            <w:shd w:val="clear" w:color="auto" w:fill="auto"/>
+            <w:tcMar>
+              <w:top w:w="0" w:type="dxa"/>
+              <w:left w:w="20" w:type="dxa"/>
+              <w:bottom w:w="0" w:type="dxa"/>
+              <w:right w:w="20" w:type="dxa"/>
+            </w:tcMar>
+            <w:vAlign w:val="center"/>
+          </w:tcPr>
+          <w:p>
+            <w:pPr>
+              <w:widowControl w:val="0"/>
+              <w:pBdr>
+                <w:top w:val="nil"/>
+                <w:left w:val="nil"/>
+                <w:bottom w:val="nil"/>
+                <w:right w:val="nil"/>
+                <w:between w:val="nil"/>
+              </w:pBdr>
+              <w:suppressAutoHyphens/>
+              <w:spacing w:after="0" w:line="240" w:lineRule="auto"/>
+              <w:jc w:val="center"/>
+              <w:rPr>
+                <w:color w:val="000000"/>
+                <w:kern w:val="1"/>
+                <w:sz w:val="24"/>
+                <w:szCs w:val="24"/>
+                <w:lang w:eastAsia="zh-CN"/>
+              </w:rPr>
+            </w:pPr>
+            <w:r>
+              <w:rPr>
+                <w:color w:val="000000"/>
+                <w:kern w:val="1"/>
+                <w:sz w:val="24"/>
+                <w:szCs w:val="24"/>
+                <w:lang w:eastAsia="zh-CN"/>
+              </w:rPr>
+              <w:t>3</w:t>
+            </w:r>
+          </w:p>
+        </w:tc>
+      </w:tr>
+      <w:tr>
+        <w:trPr>
+          <w:trHeight w:val="639"/>
+        </w:trPr>
+        <w:tc>
+          <w:tcPr>
+            <w:tcW w:w="1623" w:type="dxa"/>
+            <w:tcBorders>
+              <w:top w:val="single" w:sz="4" w:space="0" w:color="auto"/>
+              <w:left w:val="single" w:sz="4" w:space="0" w:color="auto"/>
+              <w:bottom w:val="single" w:sz="4" w:space="0" w:color="auto"/>
+              <w:right w:val="single" w:sz="4" w:space="0" w:color="auto"/>
+              <w:tl2br w:val="nil"/>
+              <w:tr2bl w:val="nil"/>
+            </w:tcBorders>
+            <w:shd w:val="clear" w:color="auto" w:fill="auto"/>
+            <w:tcMar>
+              <w:top w:w="0" w:type="dxa"/>
+              <w:left w:w="20" w:type="dxa"/>
+              <w:bottom w:w="0" w:type="dxa"/>
+              <w:right w:w="20" w:type="dxa"/>
+            </w:tcMar>
+            <w:vAlign w:val="center"/>
+          </w:tcPr>
+          <w:p>
+            <w:pPr>
+              <w:widowControl w:val="0"/>
+              <w:pBdr>
+                <w:top w:val="nil"/>
+                <w:left w:val="nil"/>
+                <w:bottom w:val="nil"/>
+                <w:right w:val="nil"/>
+                <w:between w:val="nil"/>
+              </w:pBdr>
+              <w:suppressAutoHyphens/>
+              <w:spacing w:after="0" w:line="240" w:lineRule="auto"/>
+              <w:jc w:val="center"/>
+              <w:rPr>
+                <w:color w:val="000000"/>
+                <w:kern w:val="1"/>
+                <w:sz w:val="24"/>
+                <w:szCs w:val="24"/>
+                <w:lang w:eastAsia="zh-CN"/>
+              </w:rPr>
+            </w:pPr>
+            <w:r>
+              <w:rPr>
+                <w:color w:val="000000"/>
+                <w:kern w:val="1"/>
+                <w:sz w:val="24"/>
+                <w:szCs w:val="24"/>
+                <w:lang w:eastAsia="zh-CN"/>
+              </w:rPr>
+              <w:t>Métricas e gráficos</w:t>
+            </w:r>
+          </w:p>
+        </w:tc>
+        <w:tc>
+          <w:tcPr>
+            <w:tcW w:w="1933" w:type="dxa"/>
+            <w:tcBorders>
+              <w:top w:val="single" w:sz="4" w:space="0" w:color="auto"/>
+              <w:left w:val="single" w:sz="4" w:space="0" w:color="auto"/>
+              <w:bottom w:val="single" w:sz="4" w:space="0" w:color="auto"/>
+              <w:right w:val="single" w:sz="4" w:space="0" w:color="auto"/>
+              <w:tl2br w:val="nil"/>
+              <w:tr2bl w:val="nil"/>
+            </w:tcBorders>
+            <w:shd w:val="clear" w:color="auto" w:fill="auto"/>
+            <w:tcMar>
+              <w:top w:w="0" w:type="dxa"/>
+              <w:left w:w="20" w:type="dxa"/>
+              <w:bottom w:w="0" w:type="dxa"/>
+              <w:right w:w="20" w:type="dxa"/>
+            </w:tcMar>
+            <w:vAlign w:val="center"/>
+          </w:tcPr>
+          <w:p>
+            <w:pPr>
+              <w:widowControl w:val="0"/>
+              <w:pBdr>
+                <w:top w:val="nil"/>
+                <w:left w:val="nil"/>
+                <w:bottom w:val="nil"/>
+                <w:right w:val="nil"/>
+                <w:between w:val="nil"/>
+              </w:pBdr>
+              <w:suppressAutoHyphens/>
+              <w:spacing w:after="0" w:line="240" w:lineRule="auto"/>
+              <w:jc w:val="center"/>
+              <w:rPr>
+                <w:color w:val="000000"/>
+                <w:kern w:val="1"/>
+                <w:sz w:val="24"/>
+                <w:szCs w:val="24"/>
+                <w:lang w:eastAsia="zh-CN"/>
+              </w:rPr>
+            </w:pPr>
+            <w:r>
+              <w:rPr>
+                <w:color w:val="000000"/>
+                <w:kern w:val="1"/>
+                <w:sz w:val="24"/>
+                <w:szCs w:val="24"/>
+                <w:lang w:eastAsia="zh-CN"/>
+              </w:rPr>
+              <w:t>Fazer as métricas dos gráficos</w:t>
+            </w:r>
+          </w:p>
+        </w:tc>
+        <w:tc>
+          <w:tcPr>
+            <w:tcW w:w="1781" w:type="dxa"/>
+            <w:tcBorders>
+              <w:top w:val="single" w:sz="4" w:space="0" w:color="auto"/>
+              <w:left w:val="single" w:sz="4" w:space="0" w:color="auto"/>
+              <w:bottom w:val="single" w:sz="4" w:space="0" w:color="auto"/>
+              <w:right w:val="single" w:sz="4" w:space="0" w:color="auto"/>
+              <w:tl2br w:val="nil"/>
+              <w:tr2bl w:val="nil"/>
+            </w:tcBorders>
+            <w:shd w:val="clear" w:color="auto" w:fill="auto"/>
+            <w:tcMar>
+              <w:top w:w="0" w:type="dxa"/>
+              <w:left w:w="20" w:type="dxa"/>
+              <w:bottom w:w="0" w:type="dxa"/>
+              <w:right w:w="20" w:type="dxa"/>
+            </w:tcMar>
+            <w:vAlign w:val="center"/>
+          </w:tcPr>
+          <w:p>
+            <w:pPr>
+              <w:widowControl w:val="0"/>
+              <w:pBdr>
+                <w:top w:val="nil"/>
+                <w:left w:val="nil"/>
+                <w:bottom w:val="nil"/>
+                <w:right w:val="nil"/>
+                <w:between w:val="nil"/>
+              </w:pBdr>
+              <w:suppressAutoHyphens/>
+              <w:spacing w:after="0" w:line="240" w:lineRule="auto"/>
+              <w:jc w:val="center"/>
+              <w:rPr>
+                <w:color w:val="000000"/>
+                <w:kern w:val="1"/>
+                <w:sz w:val="24"/>
+                <w:szCs w:val="24"/>
+                <w:lang w:eastAsia="zh-CN"/>
+              </w:rPr>
+            </w:pPr>
+            <w:r>
+              <w:rPr>
+                <w:color w:val="000000"/>
+                <w:kern w:val="1"/>
+                <w:sz w:val="24"/>
+                <w:szCs w:val="24"/>
+                <w:lang w:eastAsia="zh-CN"/>
+              </w:rPr>
+              <w:t>Essencial</w:t>
+            </w:r>
+          </w:p>
+        </w:tc>
+        <w:tc>
+          <w:tcPr>
+            <w:tcW w:w="1266" w:type="dxa"/>
+            <w:tcBorders>
+              <w:top w:val="single" w:sz="4" w:space="0" w:color="auto"/>
+              <w:left w:val="single" w:sz="4" w:space="0" w:color="auto"/>
+              <w:bottom w:val="single" w:sz="4" w:space="0" w:color="auto"/>
+              <w:right w:val="single" w:sz="4" w:space="0" w:color="auto"/>
+              <w:tl2br w:val="nil"/>
+              <w:tr2bl w:val="nil"/>
+            </w:tcBorders>
+            <w:shd w:val="clear" w:color="auto" w:fill="auto"/>
+            <w:tcMar>
+              <w:top w:w="0" w:type="dxa"/>
+              <w:left w:w="20" w:type="dxa"/>
+              <w:bottom w:w="0" w:type="dxa"/>
+              <w:right w:w="20" w:type="dxa"/>
+            </w:tcMar>
+            <w:vAlign w:val="center"/>
+          </w:tcPr>
+          <w:p>
+            <w:pPr>
+              <w:widowControl w:val="0"/>
+              <w:pBdr>
+                <w:top w:val="nil"/>
+                <w:left w:val="nil"/>
+                <w:bottom w:val="nil"/>
+                <w:right w:val="nil"/>
+                <w:between w:val="nil"/>
+              </w:pBdr>
+              <w:suppressAutoHyphens/>
+              <w:spacing w:after="0" w:line="240" w:lineRule="auto"/>
+              <w:jc w:val="center"/>
+              <w:rPr>
+                <w:color w:val="000000"/>
+                <w:kern w:val="1"/>
+                <w:sz w:val="24"/>
+                <w:szCs w:val="24"/>
+                <w:lang w:eastAsia="zh-CN"/>
+              </w:rPr>
+            </w:pPr>
+            <w:proofErr w:type="spellStart"/>
+            <w:r>
+              <w:rPr>
+                <w:color w:val="000000"/>
+                <w:kern w:val="1"/>
+                <w:sz w:val="24"/>
+                <w:szCs w:val="24"/>
+                <w:lang w:eastAsia="zh-CN"/>
+              </w:rPr>
+              <w:t>Medio</w:t>
+            </w:r>
+            <w:proofErr w:type="spellEnd"/>
+          </w:p>
+        </w:tc>
+        <w:tc>
+          <w:tcPr>
+            <w:tcW w:w="879" w:type="dxa"/>
+            <w:tcBorders>
+              <w:top w:val="single" w:sz="4" w:space="0" w:color="auto"/>
+              <w:left w:val="single" w:sz="4" w:space="0" w:color="auto"/>
+              <w:bottom w:val="single" w:sz="4" w:space="0" w:color="auto"/>
+              <w:right w:val="single" w:sz="4" w:space="0" w:color="auto"/>
+              <w:tl2br w:val="nil"/>
+              <w:tr2bl w:val="nil"/>
+            </w:tcBorders>
+            <w:shd w:val="clear" w:color="auto" w:fill="auto"/>
+            <w:tcMar>
+              <w:top w:w="0" w:type="dxa"/>
+              <w:left w:w="20" w:type="dxa"/>
+              <w:bottom w:w="0" w:type="dxa"/>
+              <w:right w:w="20" w:type="dxa"/>
+            </w:tcMar>
+            <w:vAlign w:val="center"/>
+          </w:tcPr>
+          <w:p>
+            <w:pPr>
+              <w:widowControl w:val="0"/>
+              <w:pBdr>
+                <w:top w:val="nil"/>
+                <w:left w:val="nil"/>
+                <w:bottom w:val="nil"/>
+                <w:right w:val="nil"/>
+                <w:between w:val="nil"/>
+              </w:pBdr>
+              <w:suppressAutoHyphens/>
+              <w:spacing w:after="0" w:line="240" w:lineRule="auto"/>
+              <w:jc w:val="center"/>
+              <w:rPr>
+                <w:color w:val="000000"/>
+                <w:kern w:val="1"/>
+                <w:sz w:val="24"/>
+                <w:szCs w:val="24"/>
+                <w:lang w:eastAsia="zh-CN"/>
+              </w:rPr>
+            </w:pPr>
+            <w:r>
+              <w:rPr>
+                <w:color w:val="000000"/>
+                <w:kern w:val="1"/>
+                <w:sz w:val="24"/>
+                <w:szCs w:val="24"/>
+                <w:lang w:eastAsia="zh-CN"/>
+              </w:rPr>
+              <w:t>13</w:t>
+            </w:r>
+          </w:p>
+        </w:tc>
+        <w:tc>
+          <w:tcPr>
+            <w:tcW w:w="1607" w:type="dxa"/>
+            <w:tcBorders>
+              <w:top w:val="single" w:sz="4" w:space="0" w:color="auto"/>
+              <w:left w:val="single" w:sz="4" w:space="0" w:color="auto"/>
+              <w:bottom w:val="single" w:sz="4" w:space="0" w:color="auto"/>
+              <w:right w:val="single" w:sz="4" w:space="0" w:color="auto"/>
+              <w:tl2br w:val="nil"/>
+              <w:tr2bl w:val="nil"/>
+            </w:tcBorders>
+            <w:shd w:val="clear" w:color="auto" w:fill="auto"/>
+            <w:tcMar>
+              <w:top w:w="0" w:type="dxa"/>
+              <w:left w:w="20" w:type="dxa"/>
+              <w:bottom w:w="0" w:type="dxa"/>
+              <w:right w:w="20" w:type="dxa"/>
+            </w:tcMar>
+            <w:vAlign w:val="center"/>
+          </w:tcPr>
+          <w:p>
+            <w:pPr>
+              <w:widowControl w:val="0"/>
+              <w:pBdr>
+                <w:top w:val="nil"/>
+                <w:left w:val="nil"/>
+                <w:bottom w:val="nil"/>
+                <w:right w:val="nil"/>
+                <w:between w:val="nil"/>
+              </w:pBdr>
+              <w:suppressAutoHyphens/>
+              <w:spacing w:after="0" w:line="240" w:lineRule="auto"/>
+              <w:jc w:val="center"/>
+              <w:rPr>
+                <w:color w:val="000000"/>
+                <w:kern w:val="1"/>
+                <w:sz w:val="24"/>
+                <w:szCs w:val="24"/>
+                <w:lang w:eastAsia="zh-CN"/>
+              </w:rPr>
+            </w:pPr>
+            <w:r>
+              <w:rPr>
+                <w:color w:val="000000"/>
+                <w:kern w:val="1"/>
+                <w:sz w:val="24"/>
+                <w:szCs w:val="24"/>
+                <w:lang w:eastAsia="zh-CN"/>
+              </w:rPr>
+              <w:t>3</w:t>
+            </w:r>
+          </w:p>
+        </w:tc>
+      </w:tr>
+    </w:tbl>
     <w:p>
       <w:pPr>
         <w:rPr>

</xml_diff>

<commit_message>
arrumando o cadastro, alterando o contexto da documentacao e começando o banco de dados
</commit_message>
<xml_diff>
--- a/Documentação/Documentação - JapanFeed.docx
+++ b/Documentação/Documentação - JapanFeed.docx
@@ -1015,6 +1015,78 @@
           <w:szCs w:val="24"/>
         </w:rPr>
       </w:pPr>
+      <w:r>
+        <w:rPr>
+          <w:sz w:val="24"/>
+          <w:szCs w:val="24"/>
+        </w:rPr>
+        <w:tab/>
+        <w:t xml:space="preserve">Minha conexão com a culinária japonesa vem desde o berço, visando minha família ter descendência japonesa, esses hábitos alimentícios sempre foram presentes </w:t>
+      </w:r>
+      <w:r>
+        <w:rPr>
+          <w:sz w:val="24"/>
+          <w:szCs w:val="24"/>
+        </w:rPr>
+        <w:lastRenderedPageBreak/>
+        <w:t xml:space="preserve">dentro de casa. Meus pratos tradicionais preferidos são o </w:t>
+      </w:r>
+      <w:proofErr w:type="spellStart"/>
+      <w:r>
+        <w:rPr>
+          <w:sz w:val="24"/>
+          <w:szCs w:val="24"/>
+        </w:rPr>
+        <w:t>okonomiyaki</w:t>
+      </w:r>
+      <w:proofErr w:type="spellEnd"/>
+      <w:r>
+        <w:rPr>
+          <w:sz w:val="24"/>
+          <w:szCs w:val="24"/>
+        </w:rPr>
+        <w:t xml:space="preserve">, </w:t>
+      </w:r>
+      <w:proofErr w:type="spellStart"/>
+      <w:r>
+        <w:rPr>
+          <w:sz w:val="24"/>
+          <w:szCs w:val="24"/>
+        </w:rPr>
+        <w:t>takoyaki</w:t>
+      </w:r>
+      <w:proofErr w:type="spellEnd"/>
+      <w:r>
+        <w:rPr>
+          <w:sz w:val="24"/>
+          <w:szCs w:val="24"/>
+        </w:rPr>
+        <w:t xml:space="preserve"> e tradicionalíssimo sushi.</w:t>
+      </w:r>
+    </w:p>
+    <w:p>
+      <w:pPr>
+        <w:rPr>
+          <w:sz w:val="24"/>
+          <w:szCs w:val="24"/>
+        </w:rPr>
+      </w:pPr>
+    </w:p>
+    <w:p>
+      <w:pPr>
+        <w:rPr>
+          <w:sz w:val="24"/>
+          <w:szCs w:val="24"/>
+        </w:rPr>
+      </w:pPr>
+    </w:p>
+    <w:p>
+      <w:pPr>
+        <w:rPr>
+          <w:sz w:val="24"/>
+          <w:szCs w:val="24"/>
+        </w:rPr>
+      </w:pPr>
     </w:p>
     <w:p>
       <w:pPr>
@@ -1041,7 +1113,6 @@
           <w:sz w:val="40"/>
           <w:szCs w:val="40"/>
         </w:rPr>
-        <w:lastRenderedPageBreak/>
         <w:t>JUSTIFICATIVA</w:t>
       </w:r>
     </w:p>
@@ -1249,137 +1320,6 @@
         </w:rPr>
         <w:t>Entregáveis</w:t>
       </w:r>
-    </w:p>
-    <w:p>
-      <w:pPr>
-        <w:rPr>
-          <w:sz w:val="24"/>
-          <w:szCs w:val="24"/>
-        </w:rPr>
-      </w:pPr>
-      <w:r>
-        <w:rPr>
-          <w:sz w:val="24"/>
-          <w:szCs w:val="24"/>
-        </w:rPr>
-        <w:t>•</w:t>
-      </w:r>
-      <w:r>
-        <w:rPr>
-          <w:sz w:val="24"/>
-          <w:szCs w:val="24"/>
-        </w:rPr>
-        <w:tab/>
-        <w:t>Site institucional com funcionalidades em funcionamento até o final do segundo semestre de 2023</w:t>
-      </w:r>
-    </w:p>
-    <w:p>
-      <w:pPr>
-        <w:rPr>
-          <w:sz w:val="24"/>
-          <w:szCs w:val="24"/>
-        </w:rPr>
-      </w:pPr>
-      <w:r>
-        <w:rPr>
-          <w:sz w:val="24"/>
-          <w:szCs w:val="24"/>
-        </w:rPr>
-        <w:t>•</w:t>
-      </w:r>
-      <w:r>
-        <w:rPr>
-          <w:sz w:val="24"/>
-          <w:szCs w:val="24"/>
-        </w:rPr>
-        <w:tab/>
-        <w:t>Documentação do projeto</w:t>
-      </w:r>
-    </w:p>
-    <w:p>
-      <w:pPr>
-        <w:rPr>
-          <w:sz w:val="24"/>
-          <w:szCs w:val="24"/>
-        </w:rPr>
-      </w:pPr>
-    </w:p>
-    <w:p>
-      <w:pPr>
-        <w:jc w:val="center"/>
-        <w:rPr>
-          <w:b/>
-          <w:bCs/>
-          <w:sz w:val="40"/>
-          <w:szCs w:val="40"/>
-        </w:rPr>
-      </w:pPr>
-    </w:p>
-    <w:p>
-      <w:pPr>
-        <w:jc w:val="center"/>
-        <w:rPr>
-          <w:b/>
-          <w:bCs/>
-          <w:sz w:val="40"/>
-          <w:szCs w:val="40"/>
-        </w:rPr>
-      </w:pPr>
-    </w:p>
-    <w:p>
-      <w:pPr>
-        <w:jc w:val="center"/>
-        <w:rPr>
-          <w:b/>
-          <w:bCs/>
-          <w:sz w:val="40"/>
-          <w:szCs w:val="40"/>
-        </w:rPr>
-      </w:pPr>
-    </w:p>
-    <w:p>
-      <w:pPr>
-        <w:jc w:val="center"/>
-        <w:rPr>
-          <w:b/>
-          <w:bCs/>
-          <w:sz w:val="40"/>
-          <w:szCs w:val="40"/>
-        </w:rPr>
-      </w:pPr>
-    </w:p>
-    <w:p>
-      <w:pPr>
-        <w:jc w:val="center"/>
-        <w:rPr>
-          <w:b/>
-          <w:bCs/>
-          <w:sz w:val="40"/>
-          <w:szCs w:val="40"/>
-        </w:rPr>
-      </w:pPr>
-    </w:p>
-    <w:p>
-      <w:pPr>
-        <w:jc w:val="center"/>
-        <w:rPr>
-          <w:b/>
-          <w:bCs/>
-          <w:sz w:val="40"/>
-          <w:szCs w:val="40"/>
-        </w:rPr>
-      </w:pPr>
-    </w:p>
-    <w:p>
-      <w:pPr>
-        <w:jc w:val="center"/>
-        <w:rPr>
-          <w:b/>
-          <w:bCs/>
-          <w:sz w:val="40"/>
-          <w:szCs w:val="40"/>
-        </w:rPr>
-      </w:pPr>
     </w:p>
     <w:tbl>
       <w:tblPr>
@@ -1454,7 +1394,6 @@
                 <w:szCs w:val="32"/>
                 <w:lang w:eastAsia="zh-CN"/>
               </w:rPr>
-              <w:lastRenderedPageBreak/>
               <w:t>ProductBacklog</w:t>
             </w:r>
             <w:proofErr w:type="spellEnd"/>
@@ -2912,6 +2851,7 @@
                 <w:szCs w:val="24"/>
                 <w:lang w:eastAsia="zh-CN"/>
               </w:rPr>
+              <w:lastRenderedPageBreak/>
               <w:t>Modelagem lógica do banco de dados</w:t>
             </w:r>
           </w:p>

</xml_diff>